<commit_message>
Ada 5 y otros ejemplos
</commit_message>
<xml_diff>
--- a/ADA 4/ADA04_Cauich_Omar.docx
+++ b/ADA 4/ADA04_Cauich_Omar.docx
@@ -271,17 +271,81 @@
         </w:rPr>
         <w:t xml:space="preserve">Notas: </w:t>
       </w:r>
+      <w:r>
+        <w:rPr>
+          <w:rFonts w:ascii="ChaparralPro" w:eastAsiaTheme="minorEastAsia" w:hAnsi="ChaparralPro" w:cstheme="minorBidi"/>
+          <w:b/>
+          <w:bCs/>
+          <w:sz w:val="20"/>
+          <w:szCs w:val="20"/>
+          <w:lang w:val="es-US" w:eastAsia="es-ES_tradnl" w:bidi="en-US"/>
+        </w:rPr>
+        <w:t xml:space="preserve"> </w:t>
+      </w:r>
+      <w:r>
+        <w:rPr>
+          <w:rFonts w:ascii="ChaparralPro" w:eastAsiaTheme="minorEastAsia" w:hAnsi="ChaparralPro" w:cstheme="minorBidi"/>
+          <w:b/>
+          <w:bCs/>
+          <w:color w:val="FF0000"/>
+          <w:sz w:val="20"/>
+          <w:szCs w:val="20"/>
+          <w:lang w:val="es-US" w:eastAsia="es-ES_tradnl" w:bidi="en-US"/>
+        </w:rPr>
+        <w:t xml:space="preserve">No me dejo insertar el HTML en Word, pero adjunto el link de mi repositorio en </w:t>
+      </w:r>
+      <w:proofErr w:type="spellStart"/>
+      <w:r>
+        <w:rPr>
+          <w:rFonts w:ascii="ChaparralPro" w:eastAsiaTheme="minorEastAsia" w:hAnsi="ChaparralPro" w:cstheme="minorBidi"/>
+          <w:b/>
+          <w:bCs/>
+          <w:color w:val="FF0000"/>
+          <w:sz w:val="20"/>
+          <w:szCs w:val="20"/>
+          <w:lang w:val="es-US" w:eastAsia="es-ES_tradnl" w:bidi="en-US"/>
+        </w:rPr>
+        <w:t>github</w:t>
+      </w:r>
+      <w:proofErr w:type="spellEnd"/>
+      <w:r>
+        <w:rPr>
+          <w:rFonts w:ascii="ChaparralPro" w:eastAsiaTheme="minorEastAsia" w:hAnsi="ChaparralPro" w:cstheme="minorBidi"/>
+          <w:b/>
+          <w:bCs/>
+          <w:sz w:val="20"/>
+          <w:szCs w:val="20"/>
+          <w:lang w:val="es-US" w:eastAsia="es-ES_tradnl" w:bidi="en-US"/>
+        </w:rPr>
+        <w:t>.</w:t>
+      </w:r>
     </w:p>
     <w:p>
       <w:pPr>
         <w:jc w:val="both"/>
         <w:rPr>
           <w:rFonts w:ascii="ChaparralPro" w:eastAsiaTheme="minorEastAsia" w:hAnsi="ChaparralPro" w:cstheme="minorBidi" w:hint="eastAsia"/>
+          <w:b/>
+          <w:bCs/>
           <w:sz w:val="20"/>
           <w:szCs w:val="20"/>
           <w:lang w:val="es-US" w:eastAsia="es-ES_tradnl" w:bidi="en-US"/>
         </w:rPr>
       </w:pPr>
+      <w:hyperlink r:id="rId7" w:history="1">
+        <w:r>
+          <w:rPr>
+            <w:rStyle w:val="Hipervnculo"/>
+            <w:rFonts w:ascii="ChaparralPro" w:eastAsiaTheme="minorEastAsia" w:hAnsi="ChaparralPro" w:cstheme="minorBidi"/>
+            <w:b/>
+            <w:bCs/>
+            <w:sz w:val="20"/>
+            <w:szCs w:val="20"/>
+            <w:lang w:val="es-US" w:eastAsia="es-ES_tradnl" w:bidi="en-US"/>
+          </w:rPr>
+          <w:t>https://github.com/omarzone/AlgoritmiaLIS/tree/master/ADA%204</w:t>
+        </w:r>
+      </w:hyperlink>
     </w:p>
     <w:p>
       <w:pPr>
@@ -574,28 +638,10 @@
           <w:szCs w:val="20"/>
           <w:lang w:val="es-US" w:eastAsia="es-ES_tradnl"/>
         </w:rPr>
-        <w:t xml:space="preserve"> nombres de variables </w:t>
-      </w:r>
-      <w:proofErr w:type="gramStart"/>
-      <w:r>
-        <w:rPr>
-          <w:rFonts w:ascii="ChaparralPro" w:hAnsi="ChaparralPro"/>
-          <w:sz w:val="20"/>
-          <w:szCs w:val="20"/>
-          <w:lang w:val="es-US" w:eastAsia="es-ES_tradnl"/>
-        </w:rPr>
-        <w:t>de acuerdo a</w:t>
-      </w:r>
-      <w:proofErr w:type="gramEnd"/>
-      <w:r>
-        <w:rPr>
-          <w:rFonts w:ascii="ChaparralPro" w:hAnsi="ChaparralPro"/>
-          <w:sz w:val="20"/>
-          <w:szCs w:val="20"/>
-          <w:lang w:val="es-US" w:eastAsia="es-ES_tradnl"/>
-        </w:rPr>
-        <w:t xml:space="preserve"> lo que vaya a almacenar.</w:t>
-      </w:r>
+        <w:t xml:space="preserve"> nombres de variables de acuerdo a lo que vaya a almacenar.</w:t>
+      </w:r>
+      <w:bookmarkStart w:id="0" w:name="_GoBack"/>
+      <w:bookmarkEnd w:id="0"/>
     </w:p>
     <w:p>
       <w:pPr>
@@ -627,154 +673,23 @@
       <w:r>
         <w:rPr>
           <w:rFonts w:ascii="ChaparralPro" w:hAnsi="ChaparralPro"/>
-          <w:sz w:val="20"/>
-          <w:szCs w:val="20"/>
-          <w:lang w:val="es-US" w:eastAsia="es-ES_tradnl"/>
-        </w:rPr>
-        <w:t xml:space="preserve">La </w:t>
-      </w:r>
-      <w:r>
-        <w:rPr>
-          <w:rFonts w:ascii="ChaparralPro" w:hAnsi="ChaparralPro"/>
-          <w:sz w:val="20"/>
-          <w:szCs w:val="20"/>
-          <w:lang w:val="es-US" w:eastAsia="es-ES_tradnl"/>
-        </w:rPr>
-        <w:t>compañía</w:t>
-      </w:r>
-      <w:r>
-        <w:rPr>
-          <w:rFonts w:ascii="ChaparralPro" w:hAnsi="ChaparralPro"/>
-          <w:sz w:val="20"/>
-          <w:szCs w:val="20"/>
-          <w:lang w:val="es-US" w:eastAsia="es-ES_tradnl"/>
-        </w:rPr>
-        <w:t xml:space="preserve"> de autobuses “La curva loca” requiere determinar el costo que </w:t>
-      </w:r>
-      <w:r>
-        <w:rPr>
-          <w:rFonts w:ascii="ChaparralPro" w:hAnsi="ChaparralPro"/>
-          <w:sz w:val="20"/>
-          <w:szCs w:val="20"/>
-          <w:lang w:val="es-US" w:eastAsia="es-ES_tradnl"/>
-        </w:rPr>
-        <w:t>tendrá</w:t>
-      </w:r>
-      <w:r>
-        <w:rPr>
-          <w:rFonts w:ascii="ChaparralPro" w:hAnsi="ChaparralPro"/>
-          <w:sz w:val="20"/>
-          <w:szCs w:val="20"/>
-          <w:lang w:val="es-US" w:eastAsia="es-ES_tradnl"/>
-        </w:rPr>
-        <w:t xml:space="preserve"> el boleto de un viaje sencillo, esto basado en los </w:t>
-      </w:r>
-      <w:r>
-        <w:rPr>
-          <w:rFonts w:ascii="ChaparralPro" w:hAnsi="ChaparralPro"/>
-          <w:sz w:val="20"/>
-          <w:szCs w:val="20"/>
-          <w:lang w:val="es-US" w:eastAsia="es-ES_tradnl"/>
-        </w:rPr>
-        <w:t>kilómetros</w:t>
-      </w:r>
-      <w:r>
-        <w:rPr>
-          <w:rFonts w:ascii="ChaparralPro" w:hAnsi="ChaparralPro"/>
-          <w:sz w:val="20"/>
-          <w:szCs w:val="20"/>
-          <w:lang w:val="es-US" w:eastAsia="es-ES_tradnl"/>
-        </w:rPr>
-        <w:t xml:space="preserve"> por recorrer y en el costo por </w:t>
-      </w:r>
-      <w:r>
-        <w:rPr>
-          <w:rFonts w:ascii="ChaparralPro" w:hAnsi="ChaparralPro"/>
-          <w:sz w:val="20"/>
-          <w:szCs w:val="20"/>
-          <w:lang w:val="es-US" w:eastAsia="es-ES_tradnl"/>
-        </w:rPr>
-        <w:t>kil</w:t>
-      </w:r>
-      <w:r>
-        <w:rPr>
-          <w:rFonts w:ascii="ChaparralPro" w:hAnsi="ChaparralPro"/>
-          <w:sz w:val="20"/>
-          <w:szCs w:val="20"/>
-          <w:lang w:val="es-US" w:eastAsia="es-ES_tradnl"/>
-        </w:rPr>
-        <w:t>ó</w:t>
-      </w:r>
-      <w:r>
-        <w:rPr>
-          <w:rFonts w:ascii="ChaparralPro" w:hAnsi="ChaparralPro"/>
-          <w:sz w:val="20"/>
-          <w:szCs w:val="20"/>
-          <w:lang w:val="es-US" w:eastAsia="es-ES_tradnl"/>
-        </w:rPr>
-        <w:t>metro</w:t>
-      </w:r>
-      <w:r>
-        <w:rPr>
-          <w:rFonts w:ascii="ChaparralPro" w:hAnsi="ChaparralPro"/>
-          <w:sz w:val="20"/>
-          <w:szCs w:val="20"/>
-          <w:lang w:val="es-US" w:eastAsia="es-ES_tradnl"/>
-        </w:rPr>
-        <w:t xml:space="preserve">. Realice un diagrama de flujo y </w:t>
-      </w:r>
-      <w:r>
-        <w:rPr>
-          <w:rFonts w:ascii="ChaparralPro" w:hAnsi="ChaparralPro"/>
-          <w:sz w:val="20"/>
-          <w:szCs w:val="20"/>
-          <w:lang w:val="es-US" w:eastAsia="es-ES_tradnl"/>
-        </w:rPr>
-        <w:t>p</w:t>
-      </w:r>
-      <w:r>
-        <w:rPr>
-          <w:rFonts w:ascii="ChaparralPro" w:hAnsi="ChaparralPro"/>
-          <w:sz w:val="20"/>
-          <w:szCs w:val="20"/>
-          <w:lang w:val="es-US" w:eastAsia="es-ES_tradnl"/>
-        </w:rPr>
-        <w:t>seudocódigo</w:t>
-      </w:r>
-      <w:r>
-        <w:rPr>
-          <w:rFonts w:ascii="ChaparralPro" w:hAnsi="ChaparralPro"/>
-          <w:sz w:val="20"/>
-          <w:szCs w:val="20"/>
-          <w:lang w:val="es-US" w:eastAsia="es-ES_tradnl"/>
-        </w:rPr>
-        <w:t xml:space="preserve"> que representen el algoritmo para tal fin.</w:t>
-      </w:r>
-    </w:p>
-    <w:p>
-      <w:pPr>
-        <w:spacing w:before="100" w:beforeAutospacing="1" w:after="100" w:afterAutospacing="1"/>
-        <w:ind w:left="360"/>
-        <w:jc w:val="both"/>
-        <w:rPr>
-          <w:rFonts w:ascii="ChaparralPro" w:hAnsi="ChaparralPro" w:hint="eastAsia"/>
-          <w:sz w:val="20"/>
-          <w:szCs w:val="20"/>
-          <w:lang w:val="es-US" w:eastAsia="es-ES_tradnl"/>
-        </w:rPr>
-      </w:pPr>
-      <w:r>
-        <w:rPr>
-          <w:rFonts w:ascii="ChaparralPro" w:hAnsi="ChaparralPro"/>
           <w:noProof/>
           <w:sz w:val="20"/>
           <w:szCs w:val="20"/>
           <w:lang w:val="es-US" w:eastAsia="es-ES_tradnl"/>
         </w:rPr>
         <w:drawing>
-          <wp:inline distT="0" distB="0" distL="0" distR="0" wp14:anchorId="18A168A7" wp14:editId="0059D4E8">
-            <wp:extent cx="2294232" cy="2146300"/>
-            <wp:effectExtent l="0" t="0" r="0" b="6350"/>
+          <wp:anchor distT="0" distB="0" distL="114300" distR="114300" simplePos="0" relativeHeight="251659264" behindDoc="0" locked="0" layoutInCell="1" allowOverlap="1" wp14:anchorId="18A168A7" wp14:editId="5C60B4BC">
+            <wp:simplePos x="0" y="0"/>
+            <wp:positionH relativeFrom="column">
+              <wp:posOffset>104775</wp:posOffset>
+            </wp:positionH>
+            <wp:positionV relativeFrom="paragraph">
+              <wp:posOffset>751205</wp:posOffset>
+            </wp:positionV>
+            <wp:extent cx="2406650" cy="2251710"/>
+            <wp:effectExtent l="0" t="0" r="0" b="0"/>
+            <wp:wrapSquare wrapText="bothSides"/>
             <wp:docPr id="2" name="Imagen 2"/>
             <wp:cNvGraphicFramePr>
               <a:graphicFrameLocks xmlns:a="http://schemas.openxmlformats.org/drawingml/2006/main" noChangeAspect="1"/>
@@ -789,7 +704,7 @@
                     </pic:cNvPicPr>
                   </pic:nvPicPr>
                   <pic:blipFill>
-                    <a:blip r:embed="rId7">
+                    <a:blip r:embed="rId8">
                       <a:extLst>
                         <a:ext uri="{28A0092B-C50C-407E-A947-70E740481C1C}">
                           <a14:useLocalDpi xmlns:a14="http://schemas.microsoft.com/office/drawing/2010/main" val="0"/>
@@ -804,7 +719,7 @@
                   <pic:spPr bwMode="auto">
                     <a:xfrm>
                       <a:off x="0" y="0"/>
-                      <a:ext cx="2314510" cy="2165271"/>
+                      <a:ext cx="2406650" cy="2251710"/>
                     </a:xfrm>
                     <a:prstGeom prst="rect">
                       <a:avLst/>
@@ -817,40 +732,281 @@
                 </pic:pic>
               </a:graphicData>
             </a:graphic>
-          </wp:inline>
+            <wp14:sizeRelH relativeFrom="page">
+              <wp14:pctWidth>0</wp14:pctWidth>
+            </wp14:sizeRelH>
+            <wp14:sizeRelV relativeFrom="page">
+              <wp14:pctHeight>0</wp14:pctHeight>
+            </wp14:sizeRelV>
+          </wp:anchor>
         </w:drawing>
       </w:r>
       <w:r>
-        <w:object w:dxaOrig="1543" w:dyaOrig="999" w14:anchorId="7599BC31">
-          <v:shapetype id="_x0000_t75" coordsize="21600,21600" o:spt="75" o:preferrelative="t" path="m@4@5l@4@11@9@11@9@5xe" filled="f" stroked="f">
-            <v:stroke joinstyle="miter"/>
-            <v:formulas>
-              <v:f eqn="if lineDrawn pixelLineWidth 0"/>
-              <v:f eqn="sum @0 1 0"/>
-              <v:f eqn="sum 0 0 @1"/>
-              <v:f eqn="prod @2 1 2"/>
-              <v:f eqn="prod @3 21600 pixelWidth"/>
-              <v:f eqn="prod @3 21600 pixelHeight"/>
-              <v:f eqn="sum @0 0 1"/>
-              <v:f eqn="prod @6 1 2"/>
-              <v:f eqn="prod @7 21600 pixelWidth"/>
-              <v:f eqn="sum @8 21600 0"/>
-              <v:f eqn="prod @7 21600 pixelHeight"/>
-              <v:f eqn="sum @10 21600 0"/>
-            </v:formulas>
-            <v:path o:extrusionok="f" gradientshapeok="t" o:connecttype="rect"/>
-            <o:lock v:ext="edit" aspectratio="t"/>
-          </v:shapetype>
-          <v:shape id="_x0000_i1043" type="#_x0000_t75" style="width:77pt;height:50pt" o:ole="">
-            <v:imagedata r:id="rId8" o:title=""/>
-          </v:shape>
-          <o:OLEObject Type="Embed" ProgID="Package" ShapeID="_x0000_i1043" DrawAspect="Icon" ObjectID="_1667071075" r:id="rId9"/>
-        </w:object>
-      </w:r>
-    </w:p>
-    <w:p>
-      <w:pPr>
-        <w:pStyle w:val="Prrafodelista"/>
+        <w:drawing>
+          <wp:anchor distT="0" distB="0" distL="114300" distR="114300" simplePos="0" relativeHeight="251658240" behindDoc="0" locked="0" layoutInCell="1" allowOverlap="1" wp14:anchorId="5BFA9B1C" wp14:editId="0696DDCD">
+            <wp:simplePos x="0" y="0"/>
+            <wp:positionH relativeFrom="column">
+              <wp:posOffset>2671979</wp:posOffset>
+            </wp:positionH>
+            <wp:positionV relativeFrom="paragraph">
+              <wp:posOffset>715163</wp:posOffset>
+            </wp:positionV>
+            <wp:extent cx="2947670" cy="2221230"/>
+            <wp:effectExtent l="0" t="0" r="5080" b="7620"/>
+            <wp:wrapSquare wrapText="bothSides"/>
+            <wp:docPr id="1" name="Imagen 1"/>
+            <wp:cNvGraphicFramePr>
+              <a:graphicFrameLocks xmlns:a="http://schemas.openxmlformats.org/drawingml/2006/main" noChangeAspect="1"/>
+            </wp:cNvGraphicFramePr>
+            <a:graphic xmlns:a="http://schemas.openxmlformats.org/drawingml/2006/main">
+              <a:graphicData uri="http://schemas.openxmlformats.org/drawingml/2006/picture">
+                <pic:pic xmlns:pic="http://schemas.openxmlformats.org/drawingml/2006/picture">
+                  <pic:nvPicPr>
+                    <pic:cNvPr id="1" name=""/>
+                    <pic:cNvPicPr/>
+                  </pic:nvPicPr>
+                  <pic:blipFill>
+                    <a:blip r:embed="rId9"/>
+                    <a:stretch>
+                      <a:fillRect/>
+                    </a:stretch>
+                  </pic:blipFill>
+                  <pic:spPr>
+                    <a:xfrm>
+                      <a:off x="0" y="0"/>
+                      <a:ext cx="2947670" cy="2221230"/>
+                    </a:xfrm>
+                    <a:prstGeom prst="rect">
+                      <a:avLst/>
+                    </a:prstGeom>
+                  </pic:spPr>
+                </pic:pic>
+              </a:graphicData>
+            </a:graphic>
+            <wp14:sizeRelH relativeFrom="page">
+              <wp14:pctWidth>0</wp14:pctWidth>
+            </wp14:sizeRelH>
+            <wp14:sizeRelV relativeFrom="page">
+              <wp14:pctHeight>0</wp14:pctHeight>
+            </wp14:sizeRelV>
+          </wp:anchor>
+        </w:drawing>
+      </w:r>
+      <w:r>
+        <w:rPr>
+          <w:rFonts w:ascii="ChaparralPro" w:hAnsi="ChaparralPro"/>
+          <w:sz w:val="20"/>
+          <w:szCs w:val="20"/>
+          <w:lang w:val="es-US" w:eastAsia="es-ES_tradnl"/>
+        </w:rPr>
+        <w:t xml:space="preserve">La </w:t>
+      </w:r>
+      <w:r>
+        <w:rPr>
+          <w:rFonts w:ascii="ChaparralPro" w:hAnsi="ChaparralPro"/>
+          <w:sz w:val="20"/>
+          <w:szCs w:val="20"/>
+          <w:lang w:val="es-US" w:eastAsia="es-ES_tradnl"/>
+        </w:rPr>
+        <w:t>compañía</w:t>
+      </w:r>
+      <w:r>
+        <w:rPr>
+          <w:rFonts w:ascii="ChaparralPro" w:hAnsi="ChaparralPro"/>
+          <w:sz w:val="20"/>
+          <w:szCs w:val="20"/>
+          <w:lang w:val="es-US" w:eastAsia="es-ES_tradnl"/>
+        </w:rPr>
+        <w:t xml:space="preserve"> de autobuses “La curva loca” requiere determinar el costo que </w:t>
+      </w:r>
+      <w:r>
+        <w:rPr>
+          <w:rFonts w:ascii="ChaparralPro" w:hAnsi="ChaparralPro"/>
+          <w:sz w:val="20"/>
+          <w:szCs w:val="20"/>
+          <w:lang w:val="es-US" w:eastAsia="es-ES_tradnl"/>
+        </w:rPr>
+        <w:t>tendrá</w:t>
+      </w:r>
+      <w:r>
+        <w:rPr>
+          <w:rFonts w:ascii="ChaparralPro" w:hAnsi="ChaparralPro"/>
+          <w:sz w:val="20"/>
+          <w:szCs w:val="20"/>
+          <w:lang w:val="es-US" w:eastAsia="es-ES_tradnl"/>
+        </w:rPr>
+        <w:t xml:space="preserve"> el boleto de un viaje sencillo, esto basado en los </w:t>
+      </w:r>
+      <w:r>
+        <w:rPr>
+          <w:rFonts w:ascii="ChaparralPro" w:hAnsi="ChaparralPro"/>
+          <w:sz w:val="20"/>
+          <w:szCs w:val="20"/>
+          <w:lang w:val="es-US" w:eastAsia="es-ES_tradnl"/>
+        </w:rPr>
+        <w:t>kilómetros</w:t>
+      </w:r>
+      <w:r>
+        <w:rPr>
+          <w:rFonts w:ascii="ChaparralPro" w:hAnsi="ChaparralPro"/>
+          <w:sz w:val="20"/>
+          <w:szCs w:val="20"/>
+          <w:lang w:val="es-US" w:eastAsia="es-ES_tradnl"/>
+        </w:rPr>
+        <w:t xml:space="preserve"> por recorrer y en el costo por </w:t>
+      </w:r>
+      <w:r>
+        <w:rPr>
+          <w:rFonts w:ascii="ChaparralPro" w:hAnsi="ChaparralPro"/>
+          <w:sz w:val="20"/>
+          <w:szCs w:val="20"/>
+          <w:lang w:val="es-US" w:eastAsia="es-ES_tradnl"/>
+        </w:rPr>
+        <w:t>kil</w:t>
+      </w:r>
+      <w:r>
+        <w:rPr>
+          <w:rFonts w:ascii="ChaparralPro" w:hAnsi="ChaparralPro"/>
+          <w:sz w:val="20"/>
+          <w:szCs w:val="20"/>
+          <w:lang w:val="es-US" w:eastAsia="es-ES_tradnl"/>
+        </w:rPr>
+        <w:t>ó</w:t>
+      </w:r>
+      <w:r>
+        <w:rPr>
+          <w:rFonts w:ascii="ChaparralPro" w:hAnsi="ChaparralPro"/>
+          <w:sz w:val="20"/>
+          <w:szCs w:val="20"/>
+          <w:lang w:val="es-US" w:eastAsia="es-ES_tradnl"/>
+        </w:rPr>
+        <w:t>metro</w:t>
+      </w:r>
+      <w:r>
+        <w:rPr>
+          <w:rFonts w:ascii="ChaparralPro" w:hAnsi="ChaparralPro"/>
+          <w:sz w:val="20"/>
+          <w:szCs w:val="20"/>
+          <w:lang w:val="es-US" w:eastAsia="es-ES_tradnl"/>
+        </w:rPr>
+        <w:t xml:space="preserve">. Realice un diagrama de flujo y </w:t>
+      </w:r>
+      <w:r>
+        <w:rPr>
+          <w:rFonts w:ascii="ChaparralPro" w:hAnsi="ChaparralPro"/>
+          <w:sz w:val="20"/>
+          <w:szCs w:val="20"/>
+          <w:lang w:val="es-US" w:eastAsia="es-ES_tradnl"/>
+        </w:rPr>
+        <w:t>p</w:t>
+      </w:r>
+      <w:r>
+        <w:rPr>
+          <w:rFonts w:ascii="ChaparralPro" w:hAnsi="ChaparralPro"/>
+          <w:sz w:val="20"/>
+          <w:szCs w:val="20"/>
+          <w:lang w:val="es-US" w:eastAsia="es-ES_tradnl"/>
+        </w:rPr>
+        <w:t>seudocódigo</w:t>
+      </w:r>
+      <w:r>
+        <w:rPr>
+          <w:rFonts w:ascii="ChaparralPro" w:hAnsi="ChaparralPro"/>
+          <w:sz w:val="20"/>
+          <w:szCs w:val="20"/>
+          <w:lang w:val="es-US" w:eastAsia="es-ES_tradnl"/>
+        </w:rPr>
+        <w:t xml:space="preserve"> que representen el algoritmo para tal fin.</w:t>
+      </w:r>
+    </w:p>
+    <w:p>
+      <w:pPr>
+        <w:spacing w:before="100" w:beforeAutospacing="1" w:after="100" w:afterAutospacing="1"/>
+        <w:ind w:left="360"/>
+        <w:jc w:val="both"/>
+        <w:rPr>
+          <w:rFonts w:ascii="ChaparralPro" w:hAnsi="ChaparralPro" w:hint="eastAsia"/>
+          <w:sz w:val="20"/>
+          <w:szCs w:val="20"/>
+          <w:lang w:val="es-US" w:eastAsia="es-ES_tradnl"/>
+        </w:rPr>
+      </w:pPr>
+      <w:r>
+        <w:t xml:space="preserve"> </w:t>
+      </w:r>
+    </w:p>
+    <w:p>
+      <w:pPr>
+        <w:rPr>
+          <w:rFonts w:ascii="ChaparralPro" w:hAnsi="ChaparralPro"/>
+          <w:sz w:val="20"/>
+          <w:szCs w:val="20"/>
+          <w:lang w:val="es-US" w:eastAsia="es-ES_tradnl"/>
+        </w:rPr>
+      </w:pPr>
+    </w:p>
+    <w:p>
+      <w:pPr>
+        <w:rPr>
+          <w:rFonts w:ascii="ChaparralPro" w:hAnsi="ChaparralPro"/>
+          <w:sz w:val="20"/>
+          <w:szCs w:val="20"/>
+          <w:lang w:val="es-US" w:eastAsia="es-ES_tradnl"/>
+        </w:rPr>
+      </w:pPr>
+    </w:p>
+    <w:p>
+      <w:pPr>
+        <w:rPr>
+          <w:rFonts w:ascii="ChaparralPro" w:hAnsi="ChaparralPro"/>
+          <w:sz w:val="20"/>
+          <w:szCs w:val="20"/>
+          <w:lang w:val="es-US" w:eastAsia="es-ES_tradnl"/>
+        </w:rPr>
+      </w:pPr>
+    </w:p>
+    <w:p>
+      <w:pPr>
+        <w:rPr>
+          <w:rFonts w:ascii="ChaparralPro" w:hAnsi="ChaparralPro"/>
+          <w:sz w:val="20"/>
+          <w:szCs w:val="20"/>
+          <w:lang w:val="es-US" w:eastAsia="es-ES_tradnl"/>
+        </w:rPr>
+      </w:pPr>
+    </w:p>
+    <w:p>
+      <w:pPr>
+        <w:rPr>
+          <w:rFonts w:ascii="ChaparralPro" w:hAnsi="ChaparralPro"/>
+          <w:sz w:val="20"/>
+          <w:szCs w:val="20"/>
+          <w:lang w:val="es-US" w:eastAsia="es-ES_tradnl"/>
+        </w:rPr>
+      </w:pPr>
+    </w:p>
+    <w:p>
+      <w:pPr>
+        <w:rPr>
+          <w:rFonts w:ascii="ChaparralPro" w:hAnsi="ChaparralPro"/>
+          <w:sz w:val="20"/>
+          <w:szCs w:val="20"/>
+          <w:lang w:val="es-US" w:eastAsia="es-ES_tradnl"/>
+        </w:rPr>
+      </w:pPr>
+    </w:p>
+    <w:p>
+      <w:pPr>
+        <w:rPr>
+          <w:rFonts w:ascii="ChaparralPro" w:hAnsi="ChaparralPro"/>
+          <w:sz w:val="20"/>
+          <w:szCs w:val="20"/>
+          <w:lang w:val="es-US" w:eastAsia="es-ES_tradnl"/>
+        </w:rPr>
+      </w:pPr>
+    </w:p>
+    <w:p>
+      <w:pPr>
         <w:rPr>
           <w:rFonts w:ascii="ChaparralPro" w:hAnsi="ChaparralPro" w:hint="eastAsia"/>
           <w:sz w:val="20"/>
@@ -883,8 +1039,154 @@
           <w:szCs w:val="20"/>
           <w:lang w:val="es-US" w:eastAsia="es-ES_tradnl"/>
         </w:rPr>
+        <w:lastRenderedPageBreak/>
         <w:t>Se requiere determinar el tiempo que tarda una persona en llegar de una ciudad a otra en bicicleta, considerando que lleva una velocidad constante. Realice un diagrama de flujo y pseudocódigo que representen el algoritmo para tal fin.</w:t>
       </w:r>
+    </w:p>
+    <w:p>
+      <w:pPr>
+        <w:pStyle w:val="Prrafodelista"/>
+        <w:rPr>
+          <w:rFonts w:ascii="ChaparralPro" w:hAnsi="ChaparralPro"/>
+          <w:sz w:val="20"/>
+          <w:szCs w:val="20"/>
+          <w:lang w:val="es-US" w:eastAsia="es-ES_tradnl"/>
+        </w:rPr>
+      </w:pPr>
+      <w:r>
+        <w:rPr>
+          <w:noProof/>
+        </w:rPr>
+        <w:drawing>
+          <wp:anchor distT="0" distB="0" distL="114300" distR="114300" simplePos="0" relativeHeight="251660288" behindDoc="0" locked="0" layoutInCell="1" allowOverlap="1" wp14:anchorId="0CD5697E" wp14:editId="05EF3E5F">
+            <wp:simplePos x="0" y="0"/>
+            <wp:positionH relativeFrom="column">
+              <wp:posOffset>-305257</wp:posOffset>
+            </wp:positionH>
+            <wp:positionV relativeFrom="paragraph">
+              <wp:posOffset>152095</wp:posOffset>
+            </wp:positionV>
+            <wp:extent cx="2545080" cy="1930400"/>
+            <wp:effectExtent l="0" t="0" r="7620" b="0"/>
+            <wp:wrapSquare wrapText="bothSides"/>
+            <wp:docPr id="4" name="Imagen 4"/>
+            <wp:cNvGraphicFramePr>
+              <a:graphicFrameLocks xmlns:a="http://schemas.openxmlformats.org/drawingml/2006/main" noChangeAspect="1"/>
+            </wp:cNvGraphicFramePr>
+            <a:graphic xmlns:a="http://schemas.openxmlformats.org/drawingml/2006/main">
+              <a:graphicData uri="http://schemas.openxmlformats.org/drawingml/2006/picture">
+                <pic:pic xmlns:pic="http://schemas.openxmlformats.org/drawingml/2006/picture">
+                  <pic:nvPicPr>
+                    <pic:cNvPr id="0" name="Picture 52"/>
+                    <pic:cNvPicPr>
+                      <a:picLocks noChangeAspect="1" noChangeArrowheads="1"/>
+                    </pic:cNvPicPr>
+                  </pic:nvPicPr>
+                  <pic:blipFill>
+                    <a:blip r:embed="rId10">
+                      <a:extLst>
+                        <a:ext uri="{28A0092B-C50C-407E-A947-70E740481C1C}">
+                          <a14:useLocalDpi xmlns:a14="http://schemas.microsoft.com/office/drawing/2010/main" val="0"/>
+                        </a:ext>
+                      </a:extLst>
+                    </a:blip>
+                    <a:srcRect/>
+                    <a:stretch>
+                      <a:fillRect/>
+                    </a:stretch>
+                  </pic:blipFill>
+                  <pic:spPr bwMode="auto">
+                    <a:xfrm>
+                      <a:off x="0" y="0"/>
+                      <a:ext cx="2545080" cy="1930400"/>
+                    </a:xfrm>
+                    <a:prstGeom prst="rect">
+                      <a:avLst/>
+                    </a:prstGeom>
+                    <a:noFill/>
+                    <a:ln>
+                      <a:noFill/>
+                    </a:ln>
+                  </pic:spPr>
+                </pic:pic>
+              </a:graphicData>
+            </a:graphic>
+            <wp14:sizeRelH relativeFrom="page">
+              <wp14:pctWidth>0</wp14:pctWidth>
+            </wp14:sizeRelH>
+            <wp14:sizeRelV relativeFrom="page">
+              <wp14:pctHeight>0</wp14:pctHeight>
+            </wp14:sizeRelV>
+          </wp:anchor>
+        </w:drawing>
+      </w:r>
+      <w:r>
+        <w:rPr>
+          <w:rFonts w:ascii="ChaparralPro" w:hAnsi="ChaparralPro"/>
+          <w:sz w:val="20"/>
+          <w:szCs w:val="20"/>
+          <w:lang w:val="es-US" w:eastAsia="es-ES_tradnl"/>
+        </w:rPr>
+        <w:drawing>
+          <wp:anchor distT="0" distB="0" distL="114300" distR="114300" simplePos="0" relativeHeight="251661312" behindDoc="0" locked="0" layoutInCell="1" allowOverlap="1" wp14:anchorId="29446F1D" wp14:editId="63AFE4B3">
+            <wp:simplePos x="0" y="0"/>
+            <wp:positionH relativeFrom="column">
+              <wp:posOffset>2664384</wp:posOffset>
+            </wp:positionH>
+            <wp:positionV relativeFrom="paragraph">
+              <wp:posOffset>92761</wp:posOffset>
+            </wp:positionV>
+            <wp:extent cx="2852420" cy="2032635"/>
+            <wp:effectExtent l="0" t="0" r="5080" b="5715"/>
+            <wp:wrapSquare wrapText="bothSides"/>
+            <wp:docPr id="5" name="Imagen 5"/>
+            <wp:cNvGraphicFramePr>
+              <a:graphicFrameLocks xmlns:a="http://schemas.openxmlformats.org/drawingml/2006/main" noChangeAspect="1"/>
+            </wp:cNvGraphicFramePr>
+            <a:graphic xmlns:a="http://schemas.openxmlformats.org/drawingml/2006/main">
+              <a:graphicData uri="http://schemas.openxmlformats.org/drawingml/2006/picture">
+                <pic:pic xmlns:pic="http://schemas.openxmlformats.org/drawingml/2006/picture">
+                  <pic:nvPicPr>
+                    <pic:cNvPr id="1" name=""/>
+                    <pic:cNvPicPr/>
+                  </pic:nvPicPr>
+                  <pic:blipFill>
+                    <a:blip r:embed="rId11"/>
+                    <a:stretch>
+                      <a:fillRect/>
+                    </a:stretch>
+                  </pic:blipFill>
+                  <pic:spPr>
+                    <a:xfrm>
+                      <a:off x="0" y="0"/>
+                      <a:ext cx="2852420" cy="2032635"/>
+                    </a:xfrm>
+                    <a:prstGeom prst="rect">
+                      <a:avLst/>
+                    </a:prstGeom>
+                  </pic:spPr>
+                </pic:pic>
+              </a:graphicData>
+            </a:graphic>
+            <wp14:sizeRelH relativeFrom="page">
+              <wp14:pctWidth>0</wp14:pctWidth>
+            </wp14:sizeRelH>
+            <wp14:sizeRelV relativeFrom="page">
+              <wp14:pctHeight>0</wp14:pctHeight>
+            </wp14:sizeRelV>
+          </wp:anchor>
+        </w:drawing>
+      </w:r>
+    </w:p>
+    <w:p>
+      <w:pPr>
+        <w:rPr>
+          <w:rFonts w:ascii="ChaparralPro" w:hAnsi="ChaparralPro"/>
+          <w:sz w:val="20"/>
+          <w:szCs w:val="20"/>
+          <w:lang w:val="es-US" w:eastAsia="es-ES_tradnl"/>
+        </w:rPr>
+      </w:pPr>
     </w:p>
     <w:p>
       <w:pPr>
@@ -908,57 +1210,272 @@
         <w:ind w:left="714" w:hanging="357"/>
         <w:jc w:val="both"/>
         <w:rPr>
+          <w:rFonts w:ascii="ChaparralPro" w:hAnsi="ChaparralPro"/>
+          <w:sz w:val="20"/>
+          <w:szCs w:val="20"/>
+          <w:lang w:val="es-US" w:eastAsia="es-ES_tradnl"/>
+        </w:rPr>
+      </w:pPr>
+      <w:r>
+        <w:rPr>
+          <w:rFonts w:ascii="ChaparralPro" w:hAnsi="ChaparralPro"/>
+          <w:sz w:val="20"/>
+          <w:szCs w:val="20"/>
+          <w:lang w:val="es-US" w:eastAsia="es-ES_tradnl"/>
+        </w:rPr>
+        <w:t xml:space="preserve">Se requiere determinar el costo que </w:t>
+      </w:r>
+      <w:r>
+        <w:rPr>
+          <w:rFonts w:ascii="ChaparralPro" w:hAnsi="ChaparralPro"/>
+          <w:sz w:val="20"/>
+          <w:szCs w:val="20"/>
+          <w:lang w:val="es-US" w:eastAsia="es-ES_tradnl"/>
+        </w:rPr>
+        <w:t>tendrá</w:t>
+      </w:r>
+      <w:r>
+        <w:rPr>
+          <w:rFonts w:ascii="ChaparralPro" w:hAnsi="ChaparralPro"/>
+          <w:sz w:val="20"/>
+          <w:szCs w:val="20"/>
+          <w:lang w:val="es-US" w:eastAsia="es-ES_tradnl"/>
+        </w:rPr>
+        <w:t xml:space="preserve"> realizar una llamada </w:t>
+      </w:r>
+      <w:r>
+        <w:rPr>
+          <w:rFonts w:ascii="ChaparralPro" w:hAnsi="ChaparralPro"/>
+          <w:sz w:val="20"/>
+          <w:szCs w:val="20"/>
+          <w:lang w:val="es-US" w:eastAsia="es-ES_tradnl"/>
+        </w:rPr>
+        <w:t>telefónica</w:t>
+      </w:r>
+      <w:r>
+        <w:rPr>
+          <w:rFonts w:ascii="ChaparralPro" w:hAnsi="ChaparralPro"/>
+          <w:sz w:val="20"/>
+          <w:szCs w:val="20"/>
+          <w:lang w:val="es-US" w:eastAsia="es-ES_tradnl"/>
+        </w:rPr>
+        <w:t xml:space="preserve"> con base en el tiempo que dura la llamada y en el costo por minuto. Realice un diagrama de flujo y pseudocódigo que representen el algoritmo para tal fin.</w:t>
+      </w:r>
+    </w:p>
+    <w:p>
+      <w:pPr>
+        <w:pStyle w:val="Prrafodelista"/>
+        <w:spacing w:before="100" w:beforeAutospacing="1" w:after="100" w:afterAutospacing="1" w:line="240" w:lineRule="auto"/>
+        <w:ind w:left="714" w:firstLine="0"/>
+        <w:jc w:val="both"/>
+        <w:rPr>
           <w:rFonts w:ascii="ChaparralPro" w:hAnsi="ChaparralPro" w:hint="eastAsia"/>
           <w:sz w:val="20"/>
           <w:szCs w:val="20"/>
           <w:lang w:val="es-US" w:eastAsia="es-ES_tradnl"/>
         </w:rPr>
       </w:pPr>
-      <w:r>
-        <w:rPr>
-          <w:rFonts w:ascii="ChaparralPro" w:hAnsi="ChaparralPro"/>
-          <w:sz w:val="20"/>
-          <w:szCs w:val="20"/>
-          <w:lang w:val="es-US" w:eastAsia="es-ES_tradnl"/>
-        </w:rPr>
-        <w:t xml:space="preserve">Se requiere determinar el costo que </w:t>
-      </w:r>
-      <w:r>
-        <w:rPr>
-          <w:rFonts w:ascii="ChaparralPro" w:hAnsi="ChaparralPro"/>
-          <w:sz w:val="20"/>
-          <w:szCs w:val="20"/>
-          <w:lang w:val="es-US" w:eastAsia="es-ES_tradnl"/>
-        </w:rPr>
-        <w:t>tendrá</w:t>
-      </w:r>
-      <w:r>
-        <w:rPr>
-          <w:rFonts w:ascii="ChaparralPro" w:hAnsi="ChaparralPro"/>
-          <w:sz w:val="20"/>
-          <w:szCs w:val="20"/>
-          <w:lang w:val="es-US" w:eastAsia="es-ES_tradnl"/>
-        </w:rPr>
-        <w:t xml:space="preserve"> realizar una llamada </w:t>
-      </w:r>
-      <w:r>
-        <w:rPr>
-          <w:rFonts w:ascii="ChaparralPro" w:hAnsi="ChaparralPro"/>
-          <w:sz w:val="20"/>
-          <w:szCs w:val="20"/>
-          <w:lang w:val="es-US" w:eastAsia="es-ES_tradnl"/>
-        </w:rPr>
-        <w:t>telefónica</w:t>
-      </w:r>
-      <w:r>
-        <w:rPr>
-          <w:rFonts w:ascii="ChaparralPro" w:hAnsi="ChaparralPro"/>
-          <w:sz w:val="20"/>
-          <w:szCs w:val="20"/>
-          <w:lang w:val="es-US" w:eastAsia="es-ES_tradnl"/>
-        </w:rPr>
-        <w:t xml:space="preserve"> con base en el tiempo que dura la llamada y en el costo por minuto. Realice un diagrama de flujo y pseudocódigo que representen el algoritmo para tal fin.</w:t>
-      </w:r>
+    </w:p>
+    <w:p>
+      <w:pPr>
+        <w:pStyle w:val="Prrafodelista"/>
+        <w:rPr>
+          <w:rFonts w:ascii="ChaparralPro" w:hAnsi="ChaparralPro"/>
+          <w:sz w:val="20"/>
+          <w:szCs w:val="20"/>
+          <w:lang w:val="es-US" w:eastAsia="es-ES_tradnl"/>
+        </w:rPr>
+      </w:pPr>
+      <w:r>
+        <w:rPr>
+          <w:rFonts w:ascii="ChaparralPro" w:hAnsi="ChaparralPro"/>
+          <w:sz w:val="20"/>
+          <w:szCs w:val="20"/>
+          <w:lang w:val="es-US" w:eastAsia="es-ES_tradnl"/>
+        </w:rPr>
+        <w:drawing>
+          <wp:anchor distT="0" distB="0" distL="114300" distR="114300" simplePos="0" relativeHeight="251663360" behindDoc="0" locked="0" layoutInCell="1" allowOverlap="1" wp14:anchorId="337AA680" wp14:editId="795FD4CA">
+            <wp:simplePos x="0" y="0"/>
+            <wp:positionH relativeFrom="margin">
+              <wp:posOffset>2766339</wp:posOffset>
+            </wp:positionH>
+            <wp:positionV relativeFrom="paragraph">
+              <wp:posOffset>215722</wp:posOffset>
+            </wp:positionV>
+            <wp:extent cx="2903855" cy="2623820"/>
+            <wp:effectExtent l="0" t="0" r="0" b="5080"/>
+            <wp:wrapSquare wrapText="bothSides"/>
+            <wp:docPr id="8" name="Imagen 8"/>
+            <wp:cNvGraphicFramePr>
+              <a:graphicFrameLocks xmlns:a="http://schemas.openxmlformats.org/drawingml/2006/main" noChangeAspect="1"/>
+            </wp:cNvGraphicFramePr>
+            <a:graphic xmlns:a="http://schemas.openxmlformats.org/drawingml/2006/main">
+              <a:graphicData uri="http://schemas.openxmlformats.org/drawingml/2006/picture">
+                <pic:pic xmlns:pic="http://schemas.openxmlformats.org/drawingml/2006/picture">
+                  <pic:nvPicPr>
+                    <pic:cNvPr id="1" name=""/>
+                    <pic:cNvPicPr/>
+                  </pic:nvPicPr>
+                  <pic:blipFill>
+                    <a:blip r:embed="rId12"/>
+                    <a:stretch>
+                      <a:fillRect/>
+                    </a:stretch>
+                  </pic:blipFill>
+                  <pic:spPr>
+                    <a:xfrm>
+                      <a:off x="0" y="0"/>
+                      <a:ext cx="2903855" cy="2623820"/>
+                    </a:xfrm>
+                    <a:prstGeom prst="rect">
+                      <a:avLst/>
+                    </a:prstGeom>
+                  </pic:spPr>
+                </pic:pic>
+              </a:graphicData>
+            </a:graphic>
+            <wp14:sizeRelH relativeFrom="page">
+              <wp14:pctWidth>0</wp14:pctWidth>
+            </wp14:sizeRelH>
+            <wp14:sizeRelV relativeFrom="page">
+              <wp14:pctHeight>0</wp14:pctHeight>
+            </wp14:sizeRelV>
+          </wp:anchor>
+        </w:drawing>
+      </w:r>
+      <w:r>
+        <w:rPr>
+          <w:noProof/>
+        </w:rPr>
+        <w:drawing>
+          <wp:anchor distT="0" distB="0" distL="114300" distR="114300" simplePos="0" relativeHeight="251662336" behindDoc="0" locked="0" layoutInCell="1" allowOverlap="1" wp14:anchorId="7EF5A568" wp14:editId="4F046F61">
+            <wp:simplePos x="0" y="0"/>
+            <wp:positionH relativeFrom="margin">
+              <wp:posOffset>-241046</wp:posOffset>
+            </wp:positionH>
+            <wp:positionV relativeFrom="paragraph">
+              <wp:posOffset>231928</wp:posOffset>
+            </wp:positionV>
+            <wp:extent cx="2684145" cy="2511425"/>
+            <wp:effectExtent l="0" t="0" r="1905" b="3175"/>
+            <wp:wrapSquare wrapText="bothSides"/>
+            <wp:docPr id="7" name="Imagen 7"/>
+            <wp:cNvGraphicFramePr>
+              <a:graphicFrameLocks xmlns:a="http://schemas.openxmlformats.org/drawingml/2006/main" noChangeAspect="1"/>
+            </wp:cNvGraphicFramePr>
+            <a:graphic xmlns:a="http://schemas.openxmlformats.org/drawingml/2006/main">
+              <a:graphicData uri="http://schemas.openxmlformats.org/drawingml/2006/picture">
+                <pic:pic xmlns:pic="http://schemas.openxmlformats.org/drawingml/2006/picture">
+                  <pic:nvPicPr>
+                    <pic:cNvPr id="0" name="Picture 54"/>
+                    <pic:cNvPicPr>
+                      <a:picLocks noChangeAspect="1" noChangeArrowheads="1"/>
+                    </pic:cNvPicPr>
+                  </pic:nvPicPr>
+                  <pic:blipFill>
+                    <a:blip r:embed="rId13">
+                      <a:extLst>
+                        <a:ext uri="{28A0092B-C50C-407E-A947-70E740481C1C}">
+                          <a14:useLocalDpi xmlns:a14="http://schemas.microsoft.com/office/drawing/2010/main" val="0"/>
+                        </a:ext>
+                      </a:extLst>
+                    </a:blip>
+                    <a:srcRect/>
+                    <a:stretch>
+                      <a:fillRect/>
+                    </a:stretch>
+                  </pic:blipFill>
+                  <pic:spPr bwMode="auto">
+                    <a:xfrm>
+                      <a:off x="0" y="0"/>
+                      <a:ext cx="2684145" cy="2511425"/>
+                    </a:xfrm>
+                    <a:prstGeom prst="rect">
+                      <a:avLst/>
+                    </a:prstGeom>
+                    <a:noFill/>
+                    <a:ln>
+                      <a:noFill/>
+                    </a:ln>
+                  </pic:spPr>
+                </pic:pic>
+              </a:graphicData>
+            </a:graphic>
+            <wp14:sizeRelH relativeFrom="page">
+              <wp14:pctWidth>0</wp14:pctWidth>
+            </wp14:sizeRelH>
+            <wp14:sizeRelV relativeFrom="page">
+              <wp14:pctHeight>0</wp14:pctHeight>
+            </wp14:sizeRelV>
+          </wp:anchor>
+        </w:drawing>
+      </w:r>
+    </w:p>
+    <w:p>
+      <w:pPr>
+        <w:pStyle w:val="Prrafodelista"/>
+        <w:rPr>
+          <w:rFonts w:ascii="ChaparralPro" w:hAnsi="ChaparralPro"/>
+          <w:sz w:val="20"/>
+          <w:szCs w:val="20"/>
+          <w:lang w:val="es-US" w:eastAsia="es-ES_tradnl"/>
+        </w:rPr>
+      </w:pPr>
+    </w:p>
+    <w:p>
+      <w:pPr>
+        <w:pStyle w:val="Prrafodelista"/>
+        <w:rPr>
+          <w:rFonts w:ascii="ChaparralPro" w:hAnsi="ChaparralPro"/>
+          <w:sz w:val="20"/>
+          <w:szCs w:val="20"/>
+          <w:lang w:val="es-US" w:eastAsia="es-ES_tradnl"/>
+        </w:rPr>
+      </w:pPr>
+    </w:p>
+    <w:p>
+      <w:pPr>
+        <w:pStyle w:val="Prrafodelista"/>
+        <w:rPr>
+          <w:rFonts w:ascii="ChaparralPro" w:hAnsi="ChaparralPro"/>
+          <w:sz w:val="20"/>
+          <w:szCs w:val="20"/>
+          <w:lang w:val="es-US" w:eastAsia="es-ES_tradnl"/>
+        </w:rPr>
+      </w:pPr>
+    </w:p>
+    <w:p>
+      <w:pPr>
+        <w:pStyle w:val="Prrafodelista"/>
+        <w:rPr>
+          <w:rFonts w:ascii="ChaparralPro" w:hAnsi="ChaparralPro"/>
+          <w:sz w:val="20"/>
+          <w:szCs w:val="20"/>
+          <w:lang w:val="es-US" w:eastAsia="es-ES_tradnl"/>
+        </w:rPr>
+      </w:pPr>
+    </w:p>
+    <w:p>
+      <w:pPr>
+        <w:pStyle w:val="Prrafodelista"/>
+        <w:rPr>
+          <w:rFonts w:ascii="ChaparralPro" w:hAnsi="ChaparralPro"/>
+          <w:sz w:val="20"/>
+          <w:szCs w:val="20"/>
+          <w:lang w:val="es-US" w:eastAsia="es-ES_tradnl"/>
+        </w:rPr>
+      </w:pPr>
+    </w:p>
+    <w:p>
+      <w:pPr>
+        <w:pStyle w:val="Prrafodelista"/>
+        <w:rPr>
+          <w:rFonts w:ascii="ChaparralPro" w:hAnsi="ChaparralPro"/>
+          <w:sz w:val="20"/>
+          <w:szCs w:val="20"/>
+          <w:lang w:val="es-US" w:eastAsia="es-ES_tradnl"/>
+        </w:rPr>
+      </w:pPr>
     </w:p>
     <w:p>
       <w:pPr>
@@ -982,6 +1499,97 @@
         <w:ind w:left="714" w:hanging="357"/>
         <w:jc w:val="both"/>
         <w:rPr>
+          <w:rFonts w:ascii="ChaparralPro" w:hAnsi="ChaparralPro"/>
+          <w:sz w:val="20"/>
+          <w:szCs w:val="20"/>
+          <w:lang w:val="es-US" w:eastAsia="es-ES_tradnl"/>
+        </w:rPr>
+      </w:pPr>
+      <w:r>
+        <w:rPr>
+          <w:rFonts w:ascii="ChaparralPro" w:hAnsi="ChaparralPro"/>
+          <w:sz w:val="20"/>
+          <w:szCs w:val="20"/>
+          <w:lang w:val="es-US" w:eastAsia="es-ES_tradnl"/>
+        </w:rPr>
+        <w:t xml:space="preserve">La </w:t>
+      </w:r>
+      <w:r>
+        <w:rPr>
+          <w:rFonts w:ascii="ChaparralPro" w:hAnsi="ChaparralPro"/>
+          <w:sz w:val="20"/>
+          <w:szCs w:val="20"/>
+          <w:lang w:val="es-US" w:eastAsia="es-ES_tradnl"/>
+        </w:rPr>
+        <w:t>compañía</w:t>
+      </w:r>
+      <w:r>
+        <w:rPr>
+          <w:rFonts w:ascii="ChaparralPro" w:hAnsi="ChaparralPro"/>
+          <w:sz w:val="20"/>
+          <w:szCs w:val="20"/>
+          <w:lang w:val="es-US" w:eastAsia="es-ES_tradnl"/>
+        </w:rPr>
+        <w:t xml:space="preserve"> de luz y sombras (CLS) requiere determinar el pago que debe realizar una persona por el consumo de </w:t>
+      </w:r>
+      <w:r>
+        <w:rPr>
+          <w:rFonts w:ascii="ChaparralPro" w:hAnsi="ChaparralPro"/>
+          <w:sz w:val="20"/>
+          <w:szCs w:val="20"/>
+          <w:lang w:val="es-US" w:eastAsia="es-ES_tradnl"/>
+        </w:rPr>
+        <w:t>energía</w:t>
+      </w:r>
+      <w:r>
+        <w:rPr>
+          <w:rFonts w:ascii="ChaparralPro" w:hAnsi="ChaparralPro"/>
+          <w:sz w:val="20"/>
+          <w:szCs w:val="20"/>
+          <w:lang w:val="es-US" w:eastAsia="es-ES_tradnl"/>
+        </w:rPr>
+        <w:t xml:space="preserve"> </w:t>
+      </w:r>
+      <w:r>
+        <w:rPr>
+          <w:rFonts w:ascii="ChaparralPro" w:hAnsi="ChaparralPro"/>
+          <w:sz w:val="20"/>
+          <w:szCs w:val="20"/>
+          <w:lang w:val="es-US" w:eastAsia="es-ES_tradnl"/>
+        </w:rPr>
+        <w:t>eléctrica</w:t>
+      </w:r>
+      <w:r>
+        <w:rPr>
+          <w:rFonts w:ascii="ChaparralPro" w:hAnsi="ChaparralPro"/>
+          <w:sz w:val="20"/>
+          <w:szCs w:val="20"/>
+          <w:lang w:val="es-US" w:eastAsia="es-ES_tradnl"/>
+        </w:rPr>
+        <w:t>, la cual se mide en kilowatts (KW). Realice un diagrama de flujo y pseudocódigo que representen el algoritmo que permita determinar ese pago.</w:t>
+      </w:r>
+    </w:p>
+    <w:p>
+      <w:pPr>
+        <w:pStyle w:val="Prrafodelista"/>
+        <w:spacing w:before="100" w:beforeAutospacing="1" w:after="100" w:afterAutospacing="1" w:line="240" w:lineRule="auto"/>
+        <w:ind w:left="714" w:firstLine="0"/>
+        <w:jc w:val="both"/>
+        <w:rPr>
+          <w:rFonts w:ascii="ChaparralPro" w:hAnsi="ChaparralPro"/>
+          <w:sz w:val="20"/>
+          <w:szCs w:val="20"/>
+          <w:lang w:val="es-US" w:eastAsia="es-ES_tradnl"/>
+        </w:rPr>
+      </w:pPr>
+    </w:p>
+    <w:p>
+      <w:pPr>
+        <w:pStyle w:val="Prrafodelista"/>
+        <w:spacing w:before="100" w:beforeAutospacing="1" w:after="100" w:afterAutospacing="1" w:line="240" w:lineRule="auto"/>
+        <w:ind w:left="714" w:firstLine="0"/>
+        <w:jc w:val="both"/>
+        <w:rPr>
           <w:rFonts w:ascii="ChaparralPro" w:hAnsi="ChaparralPro" w:hint="eastAsia"/>
           <w:sz w:val="20"/>
           <w:szCs w:val="20"/>
@@ -995,62 +1603,122 @@
           <w:szCs w:val="20"/>
           <w:lang w:val="es-US" w:eastAsia="es-ES_tradnl"/>
         </w:rPr>
-        <w:lastRenderedPageBreak/>
-        <w:t xml:space="preserve">La </w:t>
-      </w:r>
-      <w:r>
-        <w:rPr>
-          <w:rFonts w:ascii="ChaparralPro" w:hAnsi="ChaparralPro"/>
-          <w:sz w:val="20"/>
-          <w:szCs w:val="20"/>
-          <w:lang w:val="es-US" w:eastAsia="es-ES_tradnl"/>
-        </w:rPr>
-        <w:t>compañía</w:t>
-      </w:r>
-      <w:r>
-        <w:rPr>
-          <w:rFonts w:ascii="ChaparralPro" w:hAnsi="ChaparralPro"/>
-          <w:sz w:val="20"/>
-          <w:szCs w:val="20"/>
-          <w:lang w:val="es-US" w:eastAsia="es-ES_tradnl"/>
-        </w:rPr>
-        <w:t xml:space="preserve"> de luz y sombras (CLS) requiere determinar el pago que debe realizar una persona por el consumo de </w:t>
-      </w:r>
-      <w:r>
-        <w:rPr>
-          <w:rFonts w:ascii="ChaparralPro" w:hAnsi="ChaparralPro"/>
-          <w:sz w:val="20"/>
-          <w:szCs w:val="20"/>
-          <w:lang w:val="es-US" w:eastAsia="es-ES_tradnl"/>
-        </w:rPr>
-        <w:t>energía</w:t>
-      </w:r>
-      <w:r>
-        <w:rPr>
-          <w:rFonts w:ascii="ChaparralPro" w:hAnsi="ChaparralPro"/>
-          <w:sz w:val="20"/>
-          <w:szCs w:val="20"/>
-          <w:lang w:val="es-US" w:eastAsia="es-ES_tradnl"/>
-        </w:rPr>
-        <w:t xml:space="preserve"> </w:t>
-      </w:r>
-      <w:r>
-        <w:rPr>
-          <w:rFonts w:ascii="ChaparralPro" w:hAnsi="ChaparralPro"/>
-          <w:sz w:val="20"/>
-          <w:szCs w:val="20"/>
-          <w:lang w:val="es-US" w:eastAsia="es-ES_tradnl"/>
-        </w:rPr>
-        <w:t>eléctrica</w:t>
-      </w:r>
-      <w:r>
-        <w:rPr>
-          <w:rFonts w:ascii="ChaparralPro" w:hAnsi="ChaparralPro"/>
-          <w:sz w:val="20"/>
-          <w:szCs w:val="20"/>
-          <w:lang w:val="es-US" w:eastAsia="es-ES_tradnl"/>
-        </w:rPr>
-        <w:t>, la cual se mide en kilowatts (KW). Realice un diagrama de flujo y pseudocódigo que representen el algoritmo que permita determinar ese pago.</w:t>
+        <w:drawing>
+          <wp:anchor distT="0" distB="0" distL="114300" distR="114300" simplePos="0" relativeHeight="251665408" behindDoc="0" locked="0" layoutInCell="1" allowOverlap="1" wp14:anchorId="31036465" wp14:editId="668524CE">
+            <wp:simplePos x="0" y="0"/>
+            <wp:positionH relativeFrom="column">
+              <wp:posOffset>2627910</wp:posOffset>
+            </wp:positionH>
+            <wp:positionV relativeFrom="paragraph">
+              <wp:posOffset>96673</wp:posOffset>
+            </wp:positionV>
+            <wp:extent cx="2918460" cy="2016125"/>
+            <wp:effectExtent l="0" t="0" r="0" b="3175"/>
+            <wp:wrapSquare wrapText="bothSides"/>
+            <wp:docPr id="10" name="Imagen 10"/>
+            <wp:cNvGraphicFramePr>
+              <a:graphicFrameLocks xmlns:a="http://schemas.openxmlformats.org/drawingml/2006/main" noChangeAspect="1"/>
+            </wp:cNvGraphicFramePr>
+            <a:graphic xmlns:a="http://schemas.openxmlformats.org/drawingml/2006/main">
+              <a:graphicData uri="http://schemas.openxmlformats.org/drawingml/2006/picture">
+                <pic:pic xmlns:pic="http://schemas.openxmlformats.org/drawingml/2006/picture">
+                  <pic:nvPicPr>
+                    <pic:cNvPr id="1" name=""/>
+                    <pic:cNvPicPr/>
+                  </pic:nvPicPr>
+                  <pic:blipFill>
+                    <a:blip r:embed="rId14"/>
+                    <a:stretch>
+                      <a:fillRect/>
+                    </a:stretch>
+                  </pic:blipFill>
+                  <pic:spPr>
+                    <a:xfrm>
+                      <a:off x="0" y="0"/>
+                      <a:ext cx="2918460" cy="2016125"/>
+                    </a:xfrm>
+                    <a:prstGeom prst="rect">
+                      <a:avLst/>
+                    </a:prstGeom>
+                  </pic:spPr>
+                </pic:pic>
+              </a:graphicData>
+            </a:graphic>
+            <wp14:sizeRelH relativeFrom="page">
+              <wp14:pctWidth>0</wp14:pctWidth>
+            </wp14:sizeRelH>
+            <wp14:sizeRelV relativeFrom="page">
+              <wp14:pctHeight>0</wp14:pctHeight>
+            </wp14:sizeRelV>
+          </wp:anchor>
+        </w:drawing>
+      </w:r>
+      <w:r>
+        <w:rPr>
+          <w:noProof/>
+        </w:rPr>
+        <w:drawing>
+          <wp:anchor distT="0" distB="0" distL="114300" distR="114300" simplePos="0" relativeHeight="251664384" behindDoc="0" locked="0" layoutInCell="1" allowOverlap="1" wp14:anchorId="4FA138DB" wp14:editId="16CAA31F">
+            <wp:simplePos x="0" y="0"/>
+            <wp:positionH relativeFrom="column">
+              <wp:posOffset>-385445</wp:posOffset>
+            </wp:positionH>
+            <wp:positionV relativeFrom="paragraph">
+              <wp:posOffset>155575</wp:posOffset>
+            </wp:positionV>
+            <wp:extent cx="2804160" cy="1931035"/>
+            <wp:effectExtent l="0" t="0" r="0" b="0"/>
+            <wp:wrapSquare wrapText="bothSides"/>
+            <wp:docPr id="9" name="Imagen 9"/>
+            <wp:cNvGraphicFramePr>
+              <a:graphicFrameLocks xmlns:a="http://schemas.openxmlformats.org/drawingml/2006/main" noChangeAspect="1"/>
+            </wp:cNvGraphicFramePr>
+            <a:graphic xmlns:a="http://schemas.openxmlformats.org/drawingml/2006/main">
+              <a:graphicData uri="http://schemas.openxmlformats.org/drawingml/2006/picture">
+                <pic:pic xmlns:pic="http://schemas.openxmlformats.org/drawingml/2006/picture">
+                  <pic:nvPicPr>
+                    <pic:cNvPr id="0" name="Picture 56"/>
+                    <pic:cNvPicPr>
+                      <a:picLocks noChangeAspect="1" noChangeArrowheads="1"/>
+                    </pic:cNvPicPr>
+                  </pic:nvPicPr>
+                  <pic:blipFill>
+                    <a:blip r:embed="rId15">
+                      <a:extLst>
+                        <a:ext uri="{28A0092B-C50C-407E-A947-70E740481C1C}">
+                          <a14:useLocalDpi xmlns:a14="http://schemas.microsoft.com/office/drawing/2010/main" val="0"/>
+                        </a:ext>
+                      </a:extLst>
+                    </a:blip>
+                    <a:srcRect/>
+                    <a:stretch>
+                      <a:fillRect/>
+                    </a:stretch>
+                  </pic:blipFill>
+                  <pic:spPr bwMode="auto">
+                    <a:xfrm>
+                      <a:off x="0" y="0"/>
+                      <a:ext cx="2804160" cy="1931035"/>
+                    </a:xfrm>
+                    <a:prstGeom prst="rect">
+                      <a:avLst/>
+                    </a:prstGeom>
+                    <a:noFill/>
+                    <a:ln>
+                      <a:noFill/>
+                    </a:ln>
+                  </pic:spPr>
+                </pic:pic>
+              </a:graphicData>
+            </a:graphic>
+            <wp14:sizeRelH relativeFrom="page">
+              <wp14:pctWidth>0</wp14:pctWidth>
+            </wp14:sizeRelH>
+            <wp14:sizeRelV relativeFrom="page">
+              <wp14:pctHeight>0</wp14:pctHeight>
+            </wp14:sizeRelV>
+          </wp:anchor>
+        </w:drawing>
       </w:r>
     </w:p>
     <w:p>
@@ -1075,7 +1743,7 @@
         <w:ind w:left="714" w:hanging="357"/>
         <w:jc w:val="both"/>
         <w:rPr>
-          <w:rFonts w:ascii="ChaparralPro" w:hAnsi="ChaparralPro" w:hint="eastAsia"/>
+          <w:rFonts w:ascii="ChaparralPro" w:hAnsi="ChaparralPro"/>
           <w:sz w:val="20"/>
           <w:szCs w:val="20"/>
           <w:lang w:val="es-US" w:eastAsia="es-ES_tradnl"/>
@@ -1147,7 +1815,142 @@
     </w:p>
     <w:p>
       <w:pPr>
-        <w:pStyle w:val="Prrafodelista"/>
+        <w:spacing w:before="100" w:beforeAutospacing="1" w:after="100" w:afterAutospacing="1"/>
+        <w:jc w:val="both"/>
+        <w:rPr>
+          <w:rFonts w:ascii="ChaparralPro" w:hAnsi="ChaparralPro"/>
+          <w:sz w:val="20"/>
+          <w:szCs w:val="20"/>
+          <w:lang w:val="es-US" w:eastAsia="es-ES_tradnl"/>
+        </w:rPr>
+      </w:pPr>
+      <w:r>
+        <w:rPr>
+          <w:rFonts w:ascii="ChaparralPro" w:hAnsi="ChaparralPro"/>
+          <w:sz w:val="20"/>
+          <w:szCs w:val="20"/>
+          <w:lang w:val="es-US" w:eastAsia="es-ES_tradnl"/>
+        </w:rPr>
+        <w:drawing>
+          <wp:anchor distT="0" distB="0" distL="114300" distR="114300" simplePos="0" relativeHeight="251667456" behindDoc="0" locked="0" layoutInCell="1" allowOverlap="1" wp14:anchorId="245E27C1" wp14:editId="7ADF3509">
+            <wp:simplePos x="0" y="0"/>
+            <wp:positionH relativeFrom="column">
+              <wp:posOffset>2379650</wp:posOffset>
+            </wp:positionH>
+            <wp:positionV relativeFrom="paragraph">
+              <wp:posOffset>-173380</wp:posOffset>
+            </wp:positionV>
+            <wp:extent cx="4012569" cy="2991917"/>
+            <wp:effectExtent l="0" t="0" r="6985" b="0"/>
+            <wp:wrapSquare wrapText="bothSides"/>
+            <wp:docPr id="12" name="Imagen 12"/>
+            <wp:cNvGraphicFramePr>
+              <a:graphicFrameLocks xmlns:a="http://schemas.openxmlformats.org/drawingml/2006/main" noChangeAspect="1"/>
+            </wp:cNvGraphicFramePr>
+            <a:graphic xmlns:a="http://schemas.openxmlformats.org/drawingml/2006/main">
+              <a:graphicData uri="http://schemas.openxmlformats.org/drawingml/2006/picture">
+                <pic:pic xmlns:pic="http://schemas.openxmlformats.org/drawingml/2006/picture">
+                  <pic:nvPicPr>
+                    <pic:cNvPr id="1" name=""/>
+                    <pic:cNvPicPr/>
+                  </pic:nvPicPr>
+                  <pic:blipFill>
+                    <a:blip r:embed="rId16"/>
+                    <a:stretch>
+                      <a:fillRect/>
+                    </a:stretch>
+                  </pic:blipFill>
+                  <pic:spPr>
+                    <a:xfrm>
+                      <a:off x="0" y="0"/>
+                      <a:ext cx="4012569" cy="2991917"/>
+                    </a:xfrm>
+                    <a:prstGeom prst="rect">
+                      <a:avLst/>
+                    </a:prstGeom>
+                  </pic:spPr>
+                </pic:pic>
+              </a:graphicData>
+            </a:graphic>
+            <wp14:sizeRelH relativeFrom="page">
+              <wp14:pctWidth>0</wp14:pctWidth>
+            </wp14:sizeRelH>
+            <wp14:sizeRelV relativeFrom="page">
+              <wp14:pctHeight>0</wp14:pctHeight>
+            </wp14:sizeRelV>
+          </wp:anchor>
+        </w:drawing>
+      </w:r>
+      <w:r>
+        <w:rPr>
+          <w:noProof/>
+        </w:rPr>
+        <w:drawing>
+          <wp:anchor distT="0" distB="0" distL="114300" distR="114300" simplePos="0" relativeHeight="251666432" behindDoc="0" locked="0" layoutInCell="1" allowOverlap="1" wp14:anchorId="3F16BB9F" wp14:editId="29D81CB7">
+            <wp:simplePos x="0" y="0"/>
+            <wp:positionH relativeFrom="column">
+              <wp:posOffset>-912241</wp:posOffset>
+            </wp:positionH>
+            <wp:positionV relativeFrom="paragraph">
+              <wp:posOffset>318109</wp:posOffset>
+            </wp:positionV>
+            <wp:extent cx="3164840" cy="2070100"/>
+            <wp:effectExtent l="0" t="0" r="0" b="6350"/>
+            <wp:wrapSquare wrapText="bothSides"/>
+            <wp:docPr id="11" name="Imagen 11"/>
+            <wp:cNvGraphicFramePr>
+              <a:graphicFrameLocks xmlns:a="http://schemas.openxmlformats.org/drawingml/2006/main" noChangeAspect="1"/>
+            </wp:cNvGraphicFramePr>
+            <a:graphic xmlns:a="http://schemas.openxmlformats.org/drawingml/2006/main">
+              <a:graphicData uri="http://schemas.openxmlformats.org/drawingml/2006/picture">
+                <pic:pic xmlns:pic="http://schemas.openxmlformats.org/drawingml/2006/picture">
+                  <pic:nvPicPr>
+                    <pic:cNvPr id="0" name="Picture 58"/>
+                    <pic:cNvPicPr>
+                      <a:picLocks noChangeAspect="1" noChangeArrowheads="1"/>
+                    </pic:cNvPicPr>
+                  </pic:nvPicPr>
+                  <pic:blipFill>
+                    <a:blip r:embed="rId17">
+                      <a:extLst>
+                        <a:ext uri="{28A0092B-C50C-407E-A947-70E740481C1C}">
+                          <a14:useLocalDpi xmlns:a14="http://schemas.microsoft.com/office/drawing/2010/main" val="0"/>
+                        </a:ext>
+                      </a:extLst>
+                    </a:blip>
+                    <a:srcRect/>
+                    <a:stretch>
+                      <a:fillRect/>
+                    </a:stretch>
+                  </pic:blipFill>
+                  <pic:spPr bwMode="auto">
+                    <a:xfrm>
+                      <a:off x="0" y="0"/>
+                      <a:ext cx="3164840" cy="2070100"/>
+                    </a:xfrm>
+                    <a:prstGeom prst="rect">
+                      <a:avLst/>
+                    </a:prstGeom>
+                    <a:noFill/>
+                    <a:ln>
+                      <a:noFill/>
+                    </a:ln>
+                  </pic:spPr>
+                </pic:pic>
+              </a:graphicData>
+            </a:graphic>
+            <wp14:sizeRelH relativeFrom="page">
+              <wp14:pctWidth>0</wp14:pctWidth>
+            </wp14:sizeRelH>
+            <wp14:sizeRelV relativeFrom="page">
+              <wp14:pctHeight>0</wp14:pctHeight>
+            </wp14:sizeRelV>
+          </wp:anchor>
+        </w:drawing>
+      </w:r>
+    </w:p>
+    <w:p>
+      <w:pPr>
         <w:rPr>
           <w:rFonts w:ascii="ChaparralPro" w:hAnsi="ChaparralPro" w:hint="eastAsia"/>
           <w:sz w:val="20"/>
@@ -1179,6 +1982,7 @@
           <w:szCs w:val="20"/>
           <w:lang w:val="es-US" w:eastAsia="es-ES_tradnl"/>
         </w:rPr>
+        <w:lastRenderedPageBreak/>
         <w:t xml:space="preserve">Realice un diagrama de flujo y pseudocódigo que representen el algoritmo para determinar </w:t>
       </w:r>
       <w:r>
@@ -1217,6 +2021,372 @@
         </w:rPr>
         <w:t xml:space="preserve"> si considera que cada semana ahorra 15% de su sueldo (considere cuatro semanas por mes y que no cambia el sueldo).</w:t>
       </w:r>
+    </w:p>
+    <w:p>
+      <w:pPr>
+        <w:pStyle w:val="Prrafodelista"/>
+        <w:rPr>
+          <w:rFonts w:ascii="ChaparralPro" w:hAnsi="ChaparralPro"/>
+          <w:sz w:val="20"/>
+          <w:szCs w:val="20"/>
+          <w:lang w:val="es-US" w:eastAsia="es-ES_tradnl"/>
+        </w:rPr>
+      </w:pPr>
+    </w:p>
+    <w:p>
+      <w:pPr>
+        <w:pStyle w:val="Prrafodelista"/>
+        <w:rPr>
+          <w:rFonts w:ascii="ChaparralPro" w:hAnsi="ChaparralPro"/>
+          <w:sz w:val="20"/>
+          <w:szCs w:val="20"/>
+          <w:lang w:val="es-US" w:eastAsia="es-ES_tradnl"/>
+        </w:rPr>
+      </w:pPr>
+    </w:p>
+    <w:p>
+      <w:pPr>
+        <w:pStyle w:val="Prrafodelista"/>
+        <w:rPr>
+          <w:rFonts w:ascii="ChaparralPro" w:hAnsi="ChaparralPro"/>
+          <w:sz w:val="20"/>
+          <w:szCs w:val="20"/>
+          <w:lang w:val="es-US" w:eastAsia="es-ES_tradnl"/>
+        </w:rPr>
+      </w:pPr>
+      <w:r>
+        <w:rPr>
+          <w:rFonts w:ascii="ChaparralPro" w:hAnsi="ChaparralPro"/>
+          <w:sz w:val="20"/>
+          <w:szCs w:val="20"/>
+          <w:lang w:val="es-US" w:eastAsia="es-ES_tradnl"/>
+        </w:rPr>
+        <w:drawing>
+          <wp:anchor distT="0" distB="0" distL="114300" distR="114300" simplePos="0" relativeHeight="251669504" behindDoc="0" locked="0" layoutInCell="1" allowOverlap="1" wp14:anchorId="14A53C3C" wp14:editId="6C0B0C25">
+            <wp:simplePos x="0" y="0"/>
+            <wp:positionH relativeFrom="column">
+              <wp:posOffset>2691460</wp:posOffset>
+            </wp:positionH>
+            <wp:positionV relativeFrom="paragraph">
+              <wp:posOffset>199212</wp:posOffset>
+            </wp:positionV>
+            <wp:extent cx="3268345" cy="4103370"/>
+            <wp:effectExtent l="0" t="0" r="8255" b="0"/>
+            <wp:wrapSquare wrapText="bothSides"/>
+            <wp:docPr id="14" name="Imagen 14"/>
+            <wp:cNvGraphicFramePr>
+              <a:graphicFrameLocks xmlns:a="http://schemas.openxmlformats.org/drawingml/2006/main" noChangeAspect="1"/>
+            </wp:cNvGraphicFramePr>
+            <a:graphic xmlns:a="http://schemas.openxmlformats.org/drawingml/2006/main">
+              <a:graphicData uri="http://schemas.openxmlformats.org/drawingml/2006/picture">
+                <pic:pic xmlns:pic="http://schemas.openxmlformats.org/drawingml/2006/picture">
+                  <pic:nvPicPr>
+                    <pic:cNvPr id="1" name=""/>
+                    <pic:cNvPicPr/>
+                  </pic:nvPicPr>
+                  <pic:blipFill>
+                    <a:blip r:embed="rId18"/>
+                    <a:stretch>
+                      <a:fillRect/>
+                    </a:stretch>
+                  </pic:blipFill>
+                  <pic:spPr>
+                    <a:xfrm>
+                      <a:off x="0" y="0"/>
+                      <a:ext cx="3268345" cy="4103370"/>
+                    </a:xfrm>
+                    <a:prstGeom prst="rect">
+                      <a:avLst/>
+                    </a:prstGeom>
+                  </pic:spPr>
+                </pic:pic>
+              </a:graphicData>
+            </a:graphic>
+            <wp14:sizeRelH relativeFrom="page">
+              <wp14:pctWidth>0</wp14:pctWidth>
+            </wp14:sizeRelH>
+            <wp14:sizeRelV relativeFrom="page">
+              <wp14:pctHeight>0</wp14:pctHeight>
+            </wp14:sizeRelV>
+          </wp:anchor>
+        </w:drawing>
+      </w:r>
+      <w:r>
+        <w:rPr>
+          <w:noProof/>
+        </w:rPr>
+        <w:drawing>
+          <wp:anchor distT="0" distB="0" distL="114300" distR="114300" simplePos="0" relativeHeight="251668480" behindDoc="0" locked="0" layoutInCell="1" allowOverlap="1" wp14:anchorId="7481E426" wp14:editId="79A1B2CA">
+            <wp:simplePos x="0" y="0"/>
+            <wp:positionH relativeFrom="margin">
+              <wp:posOffset>-429286</wp:posOffset>
+            </wp:positionH>
+            <wp:positionV relativeFrom="paragraph">
+              <wp:posOffset>214579</wp:posOffset>
+            </wp:positionV>
+            <wp:extent cx="2576830" cy="4169410"/>
+            <wp:effectExtent l="0" t="0" r="0" b="2540"/>
+            <wp:wrapSquare wrapText="bothSides"/>
+            <wp:docPr id="13" name="Imagen 13"/>
+            <wp:cNvGraphicFramePr>
+              <a:graphicFrameLocks xmlns:a="http://schemas.openxmlformats.org/drawingml/2006/main" noChangeAspect="1"/>
+            </wp:cNvGraphicFramePr>
+            <a:graphic xmlns:a="http://schemas.openxmlformats.org/drawingml/2006/main">
+              <a:graphicData uri="http://schemas.openxmlformats.org/drawingml/2006/picture">
+                <pic:pic xmlns:pic="http://schemas.openxmlformats.org/drawingml/2006/picture">
+                  <pic:nvPicPr>
+                    <pic:cNvPr id="0" name="Picture 60"/>
+                    <pic:cNvPicPr>
+                      <a:picLocks noChangeAspect="1" noChangeArrowheads="1"/>
+                    </pic:cNvPicPr>
+                  </pic:nvPicPr>
+                  <pic:blipFill>
+                    <a:blip r:embed="rId19">
+                      <a:extLst>
+                        <a:ext uri="{28A0092B-C50C-407E-A947-70E740481C1C}">
+                          <a14:useLocalDpi xmlns:a14="http://schemas.microsoft.com/office/drawing/2010/main" val="0"/>
+                        </a:ext>
+                      </a:extLst>
+                    </a:blip>
+                    <a:srcRect/>
+                    <a:stretch>
+                      <a:fillRect/>
+                    </a:stretch>
+                  </pic:blipFill>
+                  <pic:spPr bwMode="auto">
+                    <a:xfrm>
+                      <a:off x="0" y="0"/>
+                      <a:ext cx="2576830" cy="4169410"/>
+                    </a:xfrm>
+                    <a:prstGeom prst="rect">
+                      <a:avLst/>
+                    </a:prstGeom>
+                    <a:noFill/>
+                    <a:ln>
+                      <a:noFill/>
+                    </a:ln>
+                  </pic:spPr>
+                </pic:pic>
+              </a:graphicData>
+            </a:graphic>
+            <wp14:sizeRelH relativeFrom="page">
+              <wp14:pctWidth>0</wp14:pctWidth>
+            </wp14:sizeRelH>
+            <wp14:sizeRelV relativeFrom="page">
+              <wp14:pctHeight>0</wp14:pctHeight>
+            </wp14:sizeRelV>
+          </wp:anchor>
+        </w:drawing>
+      </w:r>
+    </w:p>
+    <w:p>
+      <w:pPr>
+        <w:pStyle w:val="Prrafodelista"/>
+        <w:rPr>
+          <w:rFonts w:ascii="ChaparralPro" w:hAnsi="ChaparralPro"/>
+          <w:sz w:val="20"/>
+          <w:szCs w:val="20"/>
+          <w:lang w:val="es-US" w:eastAsia="es-ES_tradnl"/>
+        </w:rPr>
+      </w:pPr>
+    </w:p>
+    <w:p>
+      <w:pPr>
+        <w:pStyle w:val="Prrafodelista"/>
+        <w:rPr>
+          <w:rFonts w:ascii="ChaparralPro" w:hAnsi="ChaparralPro"/>
+          <w:sz w:val="20"/>
+          <w:szCs w:val="20"/>
+          <w:lang w:val="es-US" w:eastAsia="es-ES_tradnl"/>
+        </w:rPr>
+      </w:pPr>
+    </w:p>
+    <w:p>
+      <w:pPr>
+        <w:pStyle w:val="Prrafodelista"/>
+        <w:rPr>
+          <w:rFonts w:ascii="ChaparralPro" w:hAnsi="ChaparralPro"/>
+          <w:sz w:val="20"/>
+          <w:szCs w:val="20"/>
+          <w:lang w:val="es-US" w:eastAsia="es-ES_tradnl"/>
+        </w:rPr>
+      </w:pPr>
+    </w:p>
+    <w:p>
+      <w:pPr>
+        <w:pStyle w:val="Prrafodelista"/>
+        <w:rPr>
+          <w:rFonts w:ascii="ChaparralPro" w:hAnsi="ChaparralPro"/>
+          <w:sz w:val="20"/>
+          <w:szCs w:val="20"/>
+          <w:lang w:val="es-US" w:eastAsia="es-ES_tradnl"/>
+        </w:rPr>
+      </w:pPr>
+    </w:p>
+    <w:p>
+      <w:pPr>
+        <w:pStyle w:val="Prrafodelista"/>
+        <w:rPr>
+          <w:rFonts w:ascii="ChaparralPro" w:hAnsi="ChaparralPro"/>
+          <w:sz w:val="20"/>
+          <w:szCs w:val="20"/>
+          <w:lang w:val="es-US" w:eastAsia="es-ES_tradnl"/>
+        </w:rPr>
+      </w:pPr>
+    </w:p>
+    <w:p>
+      <w:pPr>
+        <w:pStyle w:val="Prrafodelista"/>
+        <w:rPr>
+          <w:rFonts w:ascii="ChaparralPro" w:hAnsi="ChaparralPro"/>
+          <w:sz w:val="20"/>
+          <w:szCs w:val="20"/>
+          <w:lang w:val="es-US" w:eastAsia="es-ES_tradnl"/>
+        </w:rPr>
+      </w:pPr>
+    </w:p>
+    <w:p>
+      <w:pPr>
+        <w:pStyle w:val="Prrafodelista"/>
+        <w:rPr>
+          <w:rFonts w:ascii="ChaparralPro" w:hAnsi="ChaparralPro"/>
+          <w:sz w:val="20"/>
+          <w:szCs w:val="20"/>
+          <w:lang w:val="es-US" w:eastAsia="es-ES_tradnl"/>
+        </w:rPr>
+      </w:pPr>
+    </w:p>
+    <w:p>
+      <w:pPr>
+        <w:pStyle w:val="Prrafodelista"/>
+        <w:rPr>
+          <w:rFonts w:ascii="ChaparralPro" w:hAnsi="ChaparralPro"/>
+          <w:sz w:val="20"/>
+          <w:szCs w:val="20"/>
+          <w:lang w:val="es-US" w:eastAsia="es-ES_tradnl"/>
+        </w:rPr>
+      </w:pPr>
+    </w:p>
+    <w:p>
+      <w:pPr>
+        <w:pStyle w:val="Prrafodelista"/>
+        <w:rPr>
+          <w:rFonts w:ascii="ChaparralPro" w:hAnsi="ChaparralPro"/>
+          <w:sz w:val="20"/>
+          <w:szCs w:val="20"/>
+          <w:lang w:val="es-US" w:eastAsia="es-ES_tradnl"/>
+        </w:rPr>
+      </w:pPr>
+    </w:p>
+    <w:p>
+      <w:pPr>
+        <w:pStyle w:val="Prrafodelista"/>
+        <w:rPr>
+          <w:rFonts w:ascii="ChaparralPro" w:hAnsi="ChaparralPro"/>
+          <w:sz w:val="20"/>
+          <w:szCs w:val="20"/>
+          <w:lang w:val="es-US" w:eastAsia="es-ES_tradnl"/>
+        </w:rPr>
+      </w:pPr>
+    </w:p>
+    <w:p>
+      <w:pPr>
+        <w:pStyle w:val="Prrafodelista"/>
+        <w:rPr>
+          <w:rFonts w:ascii="ChaparralPro" w:hAnsi="ChaparralPro"/>
+          <w:sz w:val="20"/>
+          <w:szCs w:val="20"/>
+          <w:lang w:val="es-US" w:eastAsia="es-ES_tradnl"/>
+        </w:rPr>
+      </w:pPr>
+    </w:p>
+    <w:p>
+      <w:pPr>
+        <w:pStyle w:val="Prrafodelista"/>
+        <w:rPr>
+          <w:rFonts w:ascii="ChaparralPro" w:hAnsi="ChaparralPro"/>
+          <w:sz w:val="20"/>
+          <w:szCs w:val="20"/>
+          <w:lang w:val="es-US" w:eastAsia="es-ES_tradnl"/>
+        </w:rPr>
+      </w:pPr>
+    </w:p>
+    <w:p>
+      <w:pPr>
+        <w:pStyle w:val="Prrafodelista"/>
+        <w:rPr>
+          <w:rFonts w:ascii="ChaparralPro" w:hAnsi="ChaparralPro"/>
+          <w:sz w:val="20"/>
+          <w:szCs w:val="20"/>
+          <w:lang w:val="es-US" w:eastAsia="es-ES_tradnl"/>
+        </w:rPr>
+      </w:pPr>
+    </w:p>
+    <w:p>
+      <w:pPr>
+        <w:pStyle w:val="Prrafodelista"/>
+        <w:rPr>
+          <w:rFonts w:ascii="ChaparralPro" w:hAnsi="ChaparralPro"/>
+          <w:sz w:val="20"/>
+          <w:szCs w:val="20"/>
+          <w:lang w:val="es-US" w:eastAsia="es-ES_tradnl"/>
+        </w:rPr>
+      </w:pPr>
+    </w:p>
+    <w:p>
+      <w:pPr>
+        <w:pStyle w:val="Prrafodelista"/>
+        <w:rPr>
+          <w:rFonts w:ascii="ChaparralPro" w:hAnsi="ChaparralPro"/>
+          <w:sz w:val="20"/>
+          <w:szCs w:val="20"/>
+          <w:lang w:val="es-US" w:eastAsia="es-ES_tradnl"/>
+        </w:rPr>
+      </w:pPr>
+    </w:p>
+    <w:p>
+      <w:pPr>
+        <w:pStyle w:val="Prrafodelista"/>
+        <w:rPr>
+          <w:rFonts w:ascii="ChaparralPro" w:hAnsi="ChaparralPro"/>
+          <w:sz w:val="20"/>
+          <w:szCs w:val="20"/>
+          <w:lang w:val="es-US" w:eastAsia="es-ES_tradnl"/>
+        </w:rPr>
+      </w:pPr>
+    </w:p>
+    <w:p>
+      <w:pPr>
+        <w:pStyle w:val="Prrafodelista"/>
+        <w:rPr>
+          <w:rFonts w:ascii="ChaparralPro" w:hAnsi="ChaparralPro"/>
+          <w:sz w:val="20"/>
+          <w:szCs w:val="20"/>
+          <w:lang w:val="es-US" w:eastAsia="es-ES_tradnl"/>
+        </w:rPr>
+      </w:pPr>
+    </w:p>
+    <w:p>
+      <w:pPr>
+        <w:pStyle w:val="Prrafodelista"/>
+        <w:rPr>
+          <w:rFonts w:ascii="ChaparralPro" w:hAnsi="ChaparralPro"/>
+          <w:sz w:val="20"/>
+          <w:szCs w:val="20"/>
+          <w:lang w:val="es-US" w:eastAsia="es-ES_tradnl"/>
+        </w:rPr>
+      </w:pPr>
+    </w:p>
+    <w:p>
+      <w:pPr>
+        <w:pStyle w:val="Prrafodelista"/>
+        <w:rPr>
+          <w:rFonts w:ascii="ChaparralPro" w:hAnsi="ChaparralPro"/>
+          <w:sz w:val="20"/>
+          <w:szCs w:val="20"/>
+          <w:lang w:val="es-US" w:eastAsia="es-ES_tradnl"/>
+        </w:rPr>
+      </w:pPr>
     </w:p>
     <w:p>
       <w:pPr>
@@ -1252,6 +2422,7 @@
           <w:szCs w:val="20"/>
           <w:lang w:val="es-US" w:eastAsia="es-ES_tradnl"/>
         </w:rPr>
+        <w:lastRenderedPageBreak/>
         <w:t xml:space="preserve">Una empresa desea determinar el monto de un cheque que debe proporcionar a uno de sus empleados que </w:t>
       </w:r>
       <w:r>
@@ -1313,7 +2484,484 @@
       <w:pPr>
         <w:pStyle w:val="Prrafodelista"/>
         <w:rPr>
+          <w:rFonts w:ascii="ChaparralPro" w:hAnsi="ChaparralPro"/>
+          <w:sz w:val="20"/>
+          <w:szCs w:val="20"/>
+          <w:lang w:val="es-US" w:eastAsia="es-ES_tradnl"/>
+        </w:rPr>
+      </w:pPr>
+      <w:r>
+        <w:rPr>
+          <w:rFonts w:ascii="ChaparralPro" w:hAnsi="ChaparralPro"/>
+          <w:sz w:val="20"/>
+          <w:szCs w:val="20"/>
+          <w:lang w:val="es-US" w:eastAsia="es-ES_tradnl"/>
+        </w:rPr>
+        <w:drawing>
+          <wp:anchor distT="0" distB="0" distL="114300" distR="114300" simplePos="0" relativeHeight="251671552" behindDoc="0" locked="0" layoutInCell="1" allowOverlap="1" wp14:anchorId="7C32A47E" wp14:editId="1E4953BA">
+            <wp:simplePos x="0" y="0"/>
+            <wp:positionH relativeFrom="column">
+              <wp:posOffset>2766949</wp:posOffset>
+            </wp:positionH>
+            <wp:positionV relativeFrom="paragraph">
+              <wp:posOffset>144247</wp:posOffset>
+            </wp:positionV>
+            <wp:extent cx="3181985" cy="5017770"/>
+            <wp:effectExtent l="0" t="0" r="0" b="0"/>
+            <wp:wrapSquare wrapText="bothSides"/>
+            <wp:docPr id="16" name="Imagen 16"/>
+            <wp:cNvGraphicFramePr>
+              <a:graphicFrameLocks xmlns:a="http://schemas.openxmlformats.org/drawingml/2006/main" noChangeAspect="1"/>
+            </wp:cNvGraphicFramePr>
+            <a:graphic xmlns:a="http://schemas.openxmlformats.org/drawingml/2006/main">
+              <a:graphicData uri="http://schemas.openxmlformats.org/drawingml/2006/picture">
+                <pic:pic xmlns:pic="http://schemas.openxmlformats.org/drawingml/2006/picture">
+                  <pic:nvPicPr>
+                    <pic:cNvPr id="1" name=""/>
+                    <pic:cNvPicPr/>
+                  </pic:nvPicPr>
+                  <pic:blipFill>
+                    <a:blip r:embed="rId20"/>
+                    <a:stretch>
+                      <a:fillRect/>
+                    </a:stretch>
+                  </pic:blipFill>
+                  <pic:spPr>
+                    <a:xfrm>
+                      <a:off x="0" y="0"/>
+                      <a:ext cx="3181985" cy="5017770"/>
+                    </a:xfrm>
+                    <a:prstGeom prst="rect">
+                      <a:avLst/>
+                    </a:prstGeom>
+                  </pic:spPr>
+                </pic:pic>
+              </a:graphicData>
+            </a:graphic>
+            <wp14:sizeRelH relativeFrom="page">
+              <wp14:pctWidth>0</wp14:pctWidth>
+            </wp14:sizeRelH>
+            <wp14:sizeRelV relativeFrom="page">
+              <wp14:pctHeight>0</wp14:pctHeight>
+            </wp14:sizeRelV>
+          </wp:anchor>
+        </w:drawing>
+      </w:r>
+      <w:r>
+        <w:rPr>
+          <w:noProof/>
+        </w:rPr>
+        <w:drawing>
+          <wp:anchor distT="0" distB="0" distL="114300" distR="114300" simplePos="0" relativeHeight="251670528" behindDoc="0" locked="0" layoutInCell="1" allowOverlap="1" wp14:anchorId="475AA545" wp14:editId="0F7623FD">
+            <wp:simplePos x="0" y="0"/>
+            <wp:positionH relativeFrom="column">
+              <wp:posOffset>-341630</wp:posOffset>
+            </wp:positionH>
+            <wp:positionV relativeFrom="paragraph">
+              <wp:posOffset>263525</wp:posOffset>
+            </wp:positionV>
+            <wp:extent cx="2479675" cy="4987925"/>
+            <wp:effectExtent l="0" t="0" r="0" b="3175"/>
+            <wp:wrapSquare wrapText="bothSides"/>
+            <wp:docPr id="15" name="Imagen 15"/>
+            <wp:cNvGraphicFramePr>
+              <a:graphicFrameLocks xmlns:a="http://schemas.openxmlformats.org/drawingml/2006/main" noChangeAspect="1"/>
+            </wp:cNvGraphicFramePr>
+            <a:graphic xmlns:a="http://schemas.openxmlformats.org/drawingml/2006/main">
+              <a:graphicData uri="http://schemas.openxmlformats.org/drawingml/2006/picture">
+                <pic:pic xmlns:pic="http://schemas.openxmlformats.org/drawingml/2006/picture">
+                  <pic:nvPicPr>
+                    <pic:cNvPr id="0" name="Picture 62"/>
+                    <pic:cNvPicPr>
+                      <a:picLocks noChangeAspect="1" noChangeArrowheads="1"/>
+                    </pic:cNvPicPr>
+                  </pic:nvPicPr>
+                  <pic:blipFill>
+                    <a:blip r:embed="rId21">
+                      <a:extLst>
+                        <a:ext uri="{28A0092B-C50C-407E-A947-70E740481C1C}">
+                          <a14:useLocalDpi xmlns:a14="http://schemas.microsoft.com/office/drawing/2010/main" val="0"/>
+                        </a:ext>
+                      </a:extLst>
+                    </a:blip>
+                    <a:srcRect/>
+                    <a:stretch>
+                      <a:fillRect/>
+                    </a:stretch>
+                  </pic:blipFill>
+                  <pic:spPr bwMode="auto">
+                    <a:xfrm>
+                      <a:off x="0" y="0"/>
+                      <a:ext cx="2479675" cy="4987925"/>
+                    </a:xfrm>
+                    <a:prstGeom prst="rect">
+                      <a:avLst/>
+                    </a:prstGeom>
+                    <a:noFill/>
+                    <a:ln>
+                      <a:noFill/>
+                    </a:ln>
+                  </pic:spPr>
+                </pic:pic>
+              </a:graphicData>
+            </a:graphic>
+            <wp14:sizeRelH relativeFrom="page">
+              <wp14:pctWidth>0</wp14:pctWidth>
+            </wp14:sizeRelH>
+            <wp14:sizeRelV relativeFrom="page">
+              <wp14:pctHeight>0</wp14:pctHeight>
+            </wp14:sizeRelV>
+          </wp:anchor>
+        </w:drawing>
+      </w:r>
+    </w:p>
+    <w:p>
+      <w:pPr>
+        <w:pStyle w:val="Prrafodelista"/>
+        <w:rPr>
+          <w:rFonts w:ascii="ChaparralPro" w:hAnsi="ChaparralPro"/>
+          <w:sz w:val="20"/>
+          <w:szCs w:val="20"/>
+          <w:lang w:val="es-US" w:eastAsia="es-ES_tradnl"/>
+        </w:rPr>
+      </w:pPr>
+    </w:p>
+    <w:p>
+      <w:pPr>
+        <w:pStyle w:val="Prrafodelista"/>
+        <w:rPr>
+          <w:rFonts w:ascii="ChaparralPro" w:hAnsi="ChaparralPro"/>
+          <w:sz w:val="20"/>
+          <w:szCs w:val="20"/>
+          <w:lang w:val="es-US" w:eastAsia="es-ES_tradnl"/>
+        </w:rPr>
+      </w:pPr>
+    </w:p>
+    <w:p>
+      <w:pPr>
+        <w:pStyle w:val="Prrafodelista"/>
+        <w:rPr>
+          <w:rFonts w:ascii="ChaparralPro" w:hAnsi="ChaparralPro"/>
+          <w:sz w:val="20"/>
+          <w:szCs w:val="20"/>
+          <w:lang w:val="es-US" w:eastAsia="es-ES_tradnl"/>
+        </w:rPr>
+      </w:pPr>
+    </w:p>
+    <w:p>
+      <w:pPr>
+        <w:pStyle w:val="Prrafodelista"/>
+        <w:rPr>
+          <w:rFonts w:ascii="ChaparralPro" w:hAnsi="ChaparralPro"/>
+          <w:sz w:val="20"/>
+          <w:szCs w:val="20"/>
+          <w:lang w:val="es-US" w:eastAsia="es-ES_tradnl"/>
+        </w:rPr>
+      </w:pPr>
+    </w:p>
+    <w:p>
+      <w:pPr>
+        <w:pStyle w:val="Prrafodelista"/>
+        <w:rPr>
+          <w:rFonts w:ascii="ChaparralPro" w:hAnsi="ChaparralPro"/>
+          <w:sz w:val="20"/>
+          <w:szCs w:val="20"/>
+          <w:lang w:val="es-US" w:eastAsia="es-ES_tradnl"/>
+        </w:rPr>
+      </w:pPr>
+    </w:p>
+    <w:p>
+      <w:pPr>
+        <w:pStyle w:val="Prrafodelista"/>
+        <w:rPr>
+          <w:rFonts w:ascii="ChaparralPro" w:hAnsi="ChaparralPro"/>
+          <w:sz w:val="20"/>
+          <w:szCs w:val="20"/>
+          <w:lang w:val="es-US" w:eastAsia="es-ES_tradnl"/>
+        </w:rPr>
+      </w:pPr>
+    </w:p>
+    <w:p>
+      <w:pPr>
+        <w:pStyle w:val="Prrafodelista"/>
+        <w:rPr>
+          <w:rFonts w:ascii="ChaparralPro" w:hAnsi="ChaparralPro"/>
+          <w:sz w:val="20"/>
+          <w:szCs w:val="20"/>
+          <w:lang w:val="es-US" w:eastAsia="es-ES_tradnl"/>
+        </w:rPr>
+      </w:pPr>
+    </w:p>
+    <w:p>
+      <w:pPr>
+        <w:pStyle w:val="Prrafodelista"/>
+        <w:rPr>
+          <w:rFonts w:ascii="ChaparralPro" w:hAnsi="ChaparralPro"/>
+          <w:sz w:val="20"/>
+          <w:szCs w:val="20"/>
+          <w:lang w:val="es-US" w:eastAsia="es-ES_tradnl"/>
+        </w:rPr>
+      </w:pPr>
+    </w:p>
+    <w:p>
+      <w:pPr>
+        <w:pStyle w:val="Prrafodelista"/>
+        <w:rPr>
+          <w:rFonts w:ascii="ChaparralPro" w:hAnsi="ChaparralPro"/>
+          <w:sz w:val="20"/>
+          <w:szCs w:val="20"/>
+          <w:lang w:val="es-US" w:eastAsia="es-ES_tradnl"/>
+        </w:rPr>
+      </w:pPr>
+    </w:p>
+    <w:p>
+      <w:pPr>
+        <w:pStyle w:val="Prrafodelista"/>
+        <w:rPr>
+          <w:rFonts w:ascii="ChaparralPro" w:hAnsi="ChaparralPro"/>
+          <w:sz w:val="20"/>
+          <w:szCs w:val="20"/>
+          <w:lang w:val="es-US" w:eastAsia="es-ES_tradnl"/>
+        </w:rPr>
+      </w:pPr>
+    </w:p>
+    <w:p>
+      <w:pPr>
+        <w:pStyle w:val="Prrafodelista"/>
+        <w:rPr>
+          <w:rFonts w:ascii="ChaparralPro" w:hAnsi="ChaparralPro"/>
+          <w:sz w:val="20"/>
+          <w:szCs w:val="20"/>
+          <w:lang w:val="es-US" w:eastAsia="es-ES_tradnl"/>
+        </w:rPr>
+      </w:pPr>
+    </w:p>
+    <w:p>
+      <w:pPr>
+        <w:pStyle w:val="Prrafodelista"/>
+        <w:rPr>
+          <w:rFonts w:ascii="ChaparralPro" w:hAnsi="ChaparralPro"/>
+          <w:sz w:val="20"/>
+          <w:szCs w:val="20"/>
+          <w:lang w:val="es-US" w:eastAsia="es-ES_tradnl"/>
+        </w:rPr>
+      </w:pPr>
+    </w:p>
+    <w:p>
+      <w:pPr>
+        <w:pStyle w:val="Prrafodelista"/>
+        <w:rPr>
           <w:rFonts w:ascii="ChaparralPro" w:hAnsi="ChaparralPro" w:hint="eastAsia"/>
+          <w:sz w:val="20"/>
+          <w:szCs w:val="20"/>
+          <w:lang w:val="es-US" w:eastAsia="es-ES_tradnl"/>
+        </w:rPr>
+      </w:pPr>
+    </w:p>
+    <w:p>
+      <w:pPr>
+        <w:pStyle w:val="Prrafodelista"/>
+        <w:spacing w:before="100" w:beforeAutospacing="1" w:after="100" w:afterAutospacing="1" w:line="240" w:lineRule="auto"/>
+        <w:ind w:firstLine="0"/>
+        <w:jc w:val="both"/>
+        <w:rPr>
+          <w:rFonts w:ascii="ChaparralPro" w:hAnsi="ChaparralPro"/>
+          <w:sz w:val="20"/>
+          <w:szCs w:val="20"/>
+          <w:lang w:val="es-US" w:eastAsia="es-ES_tradnl"/>
+        </w:rPr>
+      </w:pPr>
+    </w:p>
+    <w:p>
+      <w:pPr>
+        <w:pStyle w:val="Prrafodelista"/>
+        <w:spacing w:before="100" w:beforeAutospacing="1" w:after="100" w:afterAutospacing="1" w:line="240" w:lineRule="auto"/>
+        <w:ind w:firstLine="0"/>
+        <w:jc w:val="both"/>
+        <w:rPr>
+          <w:rFonts w:ascii="ChaparralPro" w:hAnsi="ChaparralPro"/>
+          <w:sz w:val="20"/>
+          <w:szCs w:val="20"/>
+          <w:lang w:val="es-US" w:eastAsia="es-ES_tradnl"/>
+        </w:rPr>
+      </w:pPr>
+    </w:p>
+    <w:p>
+      <w:pPr>
+        <w:pStyle w:val="Prrafodelista"/>
+        <w:spacing w:before="100" w:beforeAutospacing="1" w:after="100" w:afterAutospacing="1" w:line="240" w:lineRule="auto"/>
+        <w:ind w:firstLine="0"/>
+        <w:jc w:val="both"/>
+        <w:rPr>
+          <w:rFonts w:ascii="ChaparralPro" w:hAnsi="ChaparralPro"/>
+          <w:sz w:val="20"/>
+          <w:szCs w:val="20"/>
+          <w:lang w:val="es-US" w:eastAsia="es-ES_tradnl"/>
+        </w:rPr>
+      </w:pPr>
+    </w:p>
+    <w:p>
+      <w:pPr>
+        <w:pStyle w:val="Prrafodelista"/>
+        <w:spacing w:before="100" w:beforeAutospacing="1" w:after="100" w:afterAutospacing="1" w:line="240" w:lineRule="auto"/>
+        <w:ind w:firstLine="0"/>
+        <w:jc w:val="both"/>
+        <w:rPr>
+          <w:rFonts w:ascii="ChaparralPro" w:hAnsi="ChaparralPro"/>
+          <w:sz w:val="20"/>
+          <w:szCs w:val="20"/>
+          <w:lang w:val="es-US" w:eastAsia="es-ES_tradnl"/>
+        </w:rPr>
+      </w:pPr>
+    </w:p>
+    <w:p>
+      <w:pPr>
+        <w:pStyle w:val="Prrafodelista"/>
+        <w:spacing w:before="100" w:beforeAutospacing="1" w:after="100" w:afterAutospacing="1" w:line="240" w:lineRule="auto"/>
+        <w:ind w:firstLine="0"/>
+        <w:jc w:val="both"/>
+        <w:rPr>
+          <w:rFonts w:ascii="ChaparralPro" w:hAnsi="ChaparralPro"/>
+          <w:sz w:val="20"/>
+          <w:szCs w:val="20"/>
+          <w:lang w:val="es-US" w:eastAsia="es-ES_tradnl"/>
+        </w:rPr>
+      </w:pPr>
+    </w:p>
+    <w:p>
+      <w:pPr>
+        <w:pStyle w:val="Prrafodelista"/>
+        <w:spacing w:before="100" w:beforeAutospacing="1" w:after="100" w:afterAutospacing="1" w:line="240" w:lineRule="auto"/>
+        <w:ind w:firstLine="0"/>
+        <w:jc w:val="both"/>
+        <w:rPr>
+          <w:rFonts w:ascii="ChaparralPro" w:hAnsi="ChaparralPro"/>
+          <w:sz w:val="20"/>
+          <w:szCs w:val="20"/>
+          <w:lang w:val="es-US" w:eastAsia="es-ES_tradnl"/>
+        </w:rPr>
+      </w:pPr>
+    </w:p>
+    <w:p>
+      <w:pPr>
+        <w:pStyle w:val="Prrafodelista"/>
+        <w:spacing w:before="100" w:beforeAutospacing="1" w:after="100" w:afterAutospacing="1" w:line="240" w:lineRule="auto"/>
+        <w:ind w:firstLine="0"/>
+        <w:jc w:val="both"/>
+        <w:rPr>
+          <w:rFonts w:ascii="ChaparralPro" w:hAnsi="ChaparralPro"/>
+          <w:sz w:val="20"/>
+          <w:szCs w:val="20"/>
+          <w:lang w:val="es-US" w:eastAsia="es-ES_tradnl"/>
+        </w:rPr>
+      </w:pPr>
+    </w:p>
+    <w:p>
+      <w:pPr>
+        <w:pStyle w:val="Prrafodelista"/>
+        <w:spacing w:before="100" w:beforeAutospacing="1" w:after="100" w:afterAutospacing="1" w:line="240" w:lineRule="auto"/>
+        <w:ind w:firstLine="0"/>
+        <w:jc w:val="both"/>
+        <w:rPr>
+          <w:rFonts w:ascii="ChaparralPro" w:hAnsi="ChaparralPro"/>
+          <w:sz w:val="20"/>
+          <w:szCs w:val="20"/>
+          <w:lang w:val="es-US" w:eastAsia="es-ES_tradnl"/>
+        </w:rPr>
+      </w:pPr>
+    </w:p>
+    <w:p>
+      <w:pPr>
+        <w:pStyle w:val="Prrafodelista"/>
+        <w:spacing w:before="100" w:beforeAutospacing="1" w:after="100" w:afterAutospacing="1" w:line="240" w:lineRule="auto"/>
+        <w:ind w:firstLine="0"/>
+        <w:jc w:val="both"/>
+        <w:rPr>
+          <w:rFonts w:ascii="ChaparralPro" w:hAnsi="ChaparralPro"/>
+          <w:sz w:val="20"/>
+          <w:szCs w:val="20"/>
+          <w:lang w:val="es-US" w:eastAsia="es-ES_tradnl"/>
+        </w:rPr>
+      </w:pPr>
+    </w:p>
+    <w:p>
+      <w:pPr>
+        <w:pStyle w:val="Prrafodelista"/>
+        <w:spacing w:before="100" w:beforeAutospacing="1" w:after="100" w:afterAutospacing="1" w:line="240" w:lineRule="auto"/>
+        <w:ind w:firstLine="0"/>
+        <w:jc w:val="both"/>
+        <w:rPr>
+          <w:rFonts w:ascii="ChaparralPro" w:hAnsi="ChaparralPro"/>
+          <w:sz w:val="20"/>
+          <w:szCs w:val="20"/>
+          <w:lang w:val="es-US" w:eastAsia="es-ES_tradnl"/>
+        </w:rPr>
+      </w:pPr>
+    </w:p>
+    <w:p>
+      <w:pPr>
+        <w:pStyle w:val="Prrafodelista"/>
+        <w:spacing w:before="100" w:beforeAutospacing="1" w:after="100" w:afterAutospacing="1" w:line="240" w:lineRule="auto"/>
+        <w:ind w:firstLine="0"/>
+        <w:jc w:val="both"/>
+        <w:rPr>
+          <w:rFonts w:ascii="ChaparralPro" w:hAnsi="ChaparralPro"/>
+          <w:sz w:val="20"/>
+          <w:szCs w:val="20"/>
+          <w:lang w:val="es-US" w:eastAsia="es-ES_tradnl"/>
+        </w:rPr>
+      </w:pPr>
+    </w:p>
+    <w:p>
+      <w:pPr>
+        <w:pStyle w:val="Prrafodelista"/>
+        <w:spacing w:before="100" w:beforeAutospacing="1" w:after="100" w:afterAutospacing="1" w:line="240" w:lineRule="auto"/>
+        <w:ind w:firstLine="0"/>
+        <w:jc w:val="both"/>
+        <w:rPr>
+          <w:rFonts w:ascii="ChaparralPro" w:hAnsi="ChaparralPro"/>
+          <w:sz w:val="20"/>
+          <w:szCs w:val="20"/>
+          <w:lang w:val="es-US" w:eastAsia="es-ES_tradnl"/>
+        </w:rPr>
+      </w:pPr>
+    </w:p>
+    <w:p>
+      <w:pPr>
+        <w:pStyle w:val="Prrafodelista"/>
+        <w:spacing w:before="100" w:beforeAutospacing="1" w:after="100" w:afterAutospacing="1" w:line="240" w:lineRule="auto"/>
+        <w:ind w:firstLine="0"/>
+        <w:jc w:val="both"/>
+        <w:rPr>
+          <w:rFonts w:ascii="ChaparralPro" w:hAnsi="ChaparralPro"/>
+          <w:sz w:val="20"/>
+          <w:szCs w:val="20"/>
+          <w:lang w:val="es-US" w:eastAsia="es-ES_tradnl"/>
+        </w:rPr>
+      </w:pPr>
+    </w:p>
+    <w:p>
+      <w:pPr>
+        <w:pStyle w:val="Prrafodelista"/>
+        <w:spacing w:before="100" w:beforeAutospacing="1" w:after="100" w:afterAutospacing="1" w:line="240" w:lineRule="auto"/>
+        <w:ind w:firstLine="0"/>
+        <w:jc w:val="both"/>
+        <w:rPr>
+          <w:rFonts w:ascii="ChaparralPro" w:hAnsi="ChaparralPro"/>
+          <w:sz w:val="20"/>
+          <w:szCs w:val="20"/>
+          <w:lang w:val="es-US" w:eastAsia="es-ES_tradnl"/>
+        </w:rPr>
+      </w:pPr>
+    </w:p>
+    <w:p>
+      <w:pPr>
+        <w:pStyle w:val="Prrafodelista"/>
+        <w:spacing w:before="100" w:beforeAutospacing="1" w:after="100" w:afterAutospacing="1" w:line="240" w:lineRule="auto"/>
+        <w:ind w:firstLine="0"/>
+        <w:jc w:val="both"/>
+        <w:rPr>
+          <w:rFonts w:ascii="ChaparralPro" w:hAnsi="ChaparralPro"/>
           <w:sz w:val="20"/>
           <w:szCs w:val="20"/>
           <w:lang w:val="es-US" w:eastAsia="es-ES_tradnl"/>
@@ -1357,6 +3005,7 @@
           <w:szCs w:val="20"/>
           <w:lang w:val="es-US" w:eastAsia="es-ES_tradnl"/>
         </w:rPr>
+        <w:lastRenderedPageBreak/>
         <w:t xml:space="preserve">Se desea calcular la potencia </w:t>
       </w:r>
       <w:r>
@@ -1411,22 +3060,146 @@
       <w:pPr>
         <w:pStyle w:val="Prrafodelista"/>
         <w:rPr>
-          <w:rFonts w:ascii="ChaparralPro" w:hAnsi="ChaparralPro" w:hint="eastAsia"/>
-          <w:sz w:val="20"/>
-          <w:szCs w:val="20"/>
-          <w:lang w:val="es-US" w:eastAsia="es-ES_tradnl"/>
-        </w:rPr>
-      </w:pPr>
-      <w:r>
-        <w:rPr>
-          <w:rFonts w:ascii="ChaparralPro" w:hAnsi="ChaparralPro"/>
+          <w:rFonts w:ascii="ChaparralPro" w:hAnsi="ChaparralPro"/>
+          <w:sz w:val="20"/>
+          <w:szCs w:val="20"/>
+          <w:lang w:val="es-US" w:eastAsia="es-ES_tradnl"/>
+        </w:rPr>
+      </w:pPr>
+      <w:r>
+        <w:rPr>
           <w:noProof/>
-          <w:sz w:val="20"/>
-          <w:szCs w:val="20"/>
-          <w:lang w:val="es-US" w:eastAsia="es-ES_tradnl"/>
         </w:rPr>
         <w:drawing>
-          <wp:inline distT="0" distB="0" distL="0" distR="0" wp14:anchorId="42F1A10A" wp14:editId="4ABBC71C">
+          <wp:anchor distT="0" distB="0" distL="114300" distR="114300" simplePos="0" relativeHeight="251672576" behindDoc="0" locked="0" layoutInCell="1" allowOverlap="1" wp14:anchorId="5E3B456B" wp14:editId="591B5751">
+            <wp:simplePos x="0" y="0"/>
+            <wp:positionH relativeFrom="column">
+              <wp:posOffset>-312141</wp:posOffset>
+            </wp:positionH>
+            <wp:positionV relativeFrom="paragraph">
+              <wp:posOffset>1200226</wp:posOffset>
+            </wp:positionV>
+            <wp:extent cx="2639695" cy="2785110"/>
+            <wp:effectExtent l="0" t="0" r="8255" b="0"/>
+            <wp:wrapSquare wrapText="bothSides"/>
+            <wp:docPr id="17" name="Imagen 17"/>
+            <wp:cNvGraphicFramePr>
+              <a:graphicFrameLocks xmlns:a="http://schemas.openxmlformats.org/drawingml/2006/main" noChangeAspect="1"/>
+            </wp:cNvGraphicFramePr>
+            <a:graphic xmlns:a="http://schemas.openxmlformats.org/drawingml/2006/main">
+              <a:graphicData uri="http://schemas.openxmlformats.org/drawingml/2006/picture">
+                <pic:pic xmlns:pic="http://schemas.openxmlformats.org/drawingml/2006/picture">
+                  <pic:nvPicPr>
+                    <pic:cNvPr id="0" name="Picture 64"/>
+                    <pic:cNvPicPr>
+                      <a:picLocks noChangeAspect="1" noChangeArrowheads="1"/>
+                    </pic:cNvPicPr>
+                  </pic:nvPicPr>
+                  <pic:blipFill>
+                    <a:blip r:embed="rId22">
+                      <a:extLst>
+                        <a:ext uri="{28A0092B-C50C-407E-A947-70E740481C1C}">
+                          <a14:useLocalDpi xmlns:a14="http://schemas.microsoft.com/office/drawing/2010/main" val="0"/>
+                        </a:ext>
+                      </a:extLst>
+                    </a:blip>
+                    <a:srcRect/>
+                    <a:stretch>
+                      <a:fillRect/>
+                    </a:stretch>
+                  </pic:blipFill>
+                  <pic:spPr bwMode="auto">
+                    <a:xfrm>
+                      <a:off x="0" y="0"/>
+                      <a:ext cx="2639695" cy="2785110"/>
+                    </a:xfrm>
+                    <a:prstGeom prst="rect">
+                      <a:avLst/>
+                    </a:prstGeom>
+                    <a:noFill/>
+                    <a:ln>
+                      <a:noFill/>
+                    </a:ln>
+                  </pic:spPr>
+                </pic:pic>
+              </a:graphicData>
+            </a:graphic>
+            <wp14:sizeRelH relativeFrom="page">
+              <wp14:pctWidth>0</wp14:pctWidth>
+            </wp14:sizeRelH>
+            <wp14:sizeRelV relativeFrom="page">
+              <wp14:pctHeight>0</wp14:pctHeight>
+            </wp14:sizeRelV>
+          </wp:anchor>
+        </w:drawing>
+      </w:r>
+      <w:r>
+        <w:rPr>
+          <w:rFonts w:ascii="ChaparralPro" w:hAnsi="ChaparralPro"/>
+          <w:sz w:val="20"/>
+          <w:szCs w:val="20"/>
+          <w:lang w:val="es-US" w:eastAsia="es-ES_tradnl"/>
+        </w:rPr>
+        <w:drawing>
+          <wp:anchor distT="0" distB="0" distL="114300" distR="114300" simplePos="0" relativeHeight="251673600" behindDoc="0" locked="0" layoutInCell="1" allowOverlap="1" wp14:anchorId="21A2B79F" wp14:editId="0918D094">
+            <wp:simplePos x="0" y="0"/>
+            <wp:positionH relativeFrom="column">
+              <wp:posOffset>2745105</wp:posOffset>
+            </wp:positionH>
+            <wp:positionV relativeFrom="paragraph">
+              <wp:posOffset>1009650</wp:posOffset>
+            </wp:positionV>
+            <wp:extent cx="2898140" cy="3042920"/>
+            <wp:effectExtent l="0" t="0" r="0" b="5080"/>
+            <wp:wrapSquare wrapText="bothSides"/>
+            <wp:docPr id="18" name="Imagen 18"/>
+            <wp:cNvGraphicFramePr>
+              <a:graphicFrameLocks xmlns:a="http://schemas.openxmlformats.org/drawingml/2006/main" noChangeAspect="1"/>
+            </wp:cNvGraphicFramePr>
+            <a:graphic xmlns:a="http://schemas.openxmlformats.org/drawingml/2006/main">
+              <a:graphicData uri="http://schemas.openxmlformats.org/drawingml/2006/picture">
+                <pic:pic xmlns:pic="http://schemas.openxmlformats.org/drawingml/2006/picture">
+                  <pic:nvPicPr>
+                    <pic:cNvPr id="1" name=""/>
+                    <pic:cNvPicPr/>
+                  </pic:nvPicPr>
+                  <pic:blipFill>
+                    <a:blip r:embed="rId23"/>
+                    <a:stretch>
+                      <a:fillRect/>
+                    </a:stretch>
+                  </pic:blipFill>
+                  <pic:spPr>
+                    <a:xfrm>
+                      <a:off x="0" y="0"/>
+                      <a:ext cx="2898140" cy="3042920"/>
+                    </a:xfrm>
+                    <a:prstGeom prst="rect">
+                      <a:avLst/>
+                    </a:prstGeom>
+                  </pic:spPr>
+                </pic:pic>
+              </a:graphicData>
+            </a:graphic>
+            <wp14:sizeRelH relativeFrom="page">
+              <wp14:pctWidth>0</wp14:pctWidth>
+            </wp14:sizeRelH>
+            <wp14:sizeRelV relativeFrom="page">
+              <wp14:pctHeight>0</wp14:pctHeight>
+            </wp14:sizeRelV>
+          </wp:anchor>
+        </w:drawing>
+      </w:r>
+      <w:r>
+        <w:rPr>
+          <w:rFonts w:ascii="ChaparralPro" w:hAnsi="ChaparralPro"/>
+          <w:noProof/>
+          <w:sz w:val="20"/>
+          <w:szCs w:val="20"/>
+          <w:lang w:val="es-US" w:eastAsia="es-ES_tradnl"/>
+        </w:rPr>
+        <w:drawing>
+          <wp:inline distT="0" distB="0" distL="0" distR="0" wp14:anchorId="42F1A10A" wp14:editId="1912554D">
             <wp:extent cx="1890309" cy="1001864"/>
             <wp:effectExtent l="0" t="0" r="2540" b="1905"/>
             <wp:docPr id="6" name="Imagen 6" descr="Diagrama&#10;&#10;Descripción generada automáticamente"/>
@@ -1441,7 +3214,7 @@
                     <pic:cNvPicPr/>
                   </pic:nvPicPr>
                   <pic:blipFill>
-                    <a:blip r:embed="rId10"/>
+                    <a:blip r:embed="rId24"/>
                     <a:stretch>
                       <a:fillRect/>
                     </a:stretch>
@@ -1466,6 +3239,93 @@
       <w:pPr>
         <w:pStyle w:val="Prrafodelista"/>
         <w:rPr>
+          <w:rFonts w:ascii="ChaparralPro" w:hAnsi="ChaparralPro"/>
+          <w:sz w:val="20"/>
+          <w:szCs w:val="20"/>
+          <w:lang w:val="es-US" w:eastAsia="es-ES_tradnl"/>
+        </w:rPr>
+      </w:pPr>
+    </w:p>
+    <w:p>
+      <w:pPr>
+        <w:pStyle w:val="Prrafodelista"/>
+        <w:rPr>
+          <w:rFonts w:ascii="ChaparralPro" w:hAnsi="ChaparralPro"/>
+          <w:sz w:val="20"/>
+          <w:szCs w:val="20"/>
+          <w:lang w:val="es-US" w:eastAsia="es-ES_tradnl"/>
+        </w:rPr>
+      </w:pPr>
+    </w:p>
+    <w:p>
+      <w:pPr>
+        <w:pStyle w:val="Prrafodelista"/>
+        <w:rPr>
+          <w:rFonts w:ascii="ChaparralPro" w:hAnsi="ChaparralPro"/>
+          <w:sz w:val="20"/>
+          <w:szCs w:val="20"/>
+          <w:lang w:val="es-US" w:eastAsia="es-ES_tradnl"/>
+        </w:rPr>
+      </w:pPr>
+    </w:p>
+    <w:p>
+      <w:pPr>
+        <w:pStyle w:val="Prrafodelista"/>
+        <w:rPr>
+          <w:rFonts w:ascii="ChaparralPro" w:hAnsi="ChaparralPro"/>
+          <w:sz w:val="20"/>
+          <w:szCs w:val="20"/>
+          <w:lang w:val="es-US" w:eastAsia="es-ES_tradnl"/>
+        </w:rPr>
+      </w:pPr>
+    </w:p>
+    <w:p>
+      <w:pPr>
+        <w:pStyle w:val="Prrafodelista"/>
+        <w:rPr>
+          <w:rFonts w:ascii="ChaparralPro" w:hAnsi="ChaparralPro"/>
+          <w:sz w:val="20"/>
+          <w:szCs w:val="20"/>
+          <w:lang w:val="es-US" w:eastAsia="es-ES_tradnl"/>
+        </w:rPr>
+      </w:pPr>
+    </w:p>
+    <w:p>
+      <w:pPr>
+        <w:pStyle w:val="Prrafodelista"/>
+        <w:rPr>
+          <w:rFonts w:ascii="ChaparralPro" w:hAnsi="ChaparralPro"/>
+          <w:sz w:val="20"/>
+          <w:szCs w:val="20"/>
+          <w:lang w:val="es-US" w:eastAsia="es-ES_tradnl"/>
+        </w:rPr>
+      </w:pPr>
+    </w:p>
+    <w:p>
+      <w:pPr>
+        <w:pStyle w:val="Prrafodelista"/>
+        <w:rPr>
+          <w:rFonts w:ascii="ChaparralPro" w:hAnsi="ChaparralPro"/>
+          <w:sz w:val="20"/>
+          <w:szCs w:val="20"/>
+          <w:lang w:val="es-US" w:eastAsia="es-ES_tradnl"/>
+        </w:rPr>
+      </w:pPr>
+    </w:p>
+    <w:p>
+      <w:pPr>
+        <w:pStyle w:val="Prrafodelista"/>
+        <w:rPr>
+          <w:rFonts w:ascii="ChaparralPro" w:hAnsi="ChaparralPro"/>
+          <w:sz w:val="20"/>
+          <w:szCs w:val="20"/>
+          <w:lang w:val="es-US" w:eastAsia="es-ES_tradnl"/>
+        </w:rPr>
+      </w:pPr>
+    </w:p>
+    <w:p>
+      <w:pPr>
+        <w:rPr>
           <w:rFonts w:ascii="ChaparralPro" w:hAnsi="ChaparralPro" w:hint="eastAsia"/>
           <w:sz w:val="20"/>
           <w:szCs w:val="20"/>
@@ -1496,6 +3356,7 @@
           <w:szCs w:val="20"/>
           <w:lang w:val="es-US" w:eastAsia="es-ES_tradnl"/>
         </w:rPr>
+        <w:lastRenderedPageBreak/>
         <w:t xml:space="preserve">Realice el diagrama de flujo y pseudocódigo que representen el algoritmo para determinar el promedio que </w:t>
       </w:r>
       <w:r>
@@ -1560,7 +3421,467 @@
         <w:ind w:left="714" w:firstLine="0"/>
         <w:jc w:val="both"/>
         <w:rPr>
+          <w:rFonts w:ascii="ChaparralPro" w:hAnsi="ChaparralPro"/>
+          <w:sz w:val="20"/>
+          <w:szCs w:val="20"/>
+          <w:lang w:val="es-US" w:eastAsia="es-ES_tradnl"/>
+        </w:rPr>
+      </w:pPr>
+      <w:r>
+        <w:rPr>
+          <w:rFonts w:ascii="ChaparralPro" w:hAnsi="ChaparralPro"/>
+          <w:sz w:val="20"/>
+          <w:szCs w:val="20"/>
+          <w:lang w:val="es-US" w:eastAsia="es-ES_tradnl"/>
+        </w:rPr>
+        <w:drawing>
+          <wp:anchor distT="0" distB="0" distL="114300" distR="114300" simplePos="0" relativeHeight="251675648" behindDoc="0" locked="0" layoutInCell="1" allowOverlap="1" wp14:anchorId="22009935" wp14:editId="03BF4394">
+            <wp:simplePos x="0" y="0"/>
+            <wp:positionH relativeFrom="column">
+              <wp:posOffset>2570023</wp:posOffset>
+            </wp:positionH>
+            <wp:positionV relativeFrom="paragraph">
+              <wp:posOffset>102235</wp:posOffset>
+            </wp:positionV>
+            <wp:extent cx="2596515" cy="3708400"/>
+            <wp:effectExtent l="0" t="0" r="0" b="6350"/>
+            <wp:wrapSquare wrapText="bothSides"/>
+            <wp:docPr id="20" name="Imagen 20"/>
+            <wp:cNvGraphicFramePr>
+              <a:graphicFrameLocks xmlns:a="http://schemas.openxmlformats.org/drawingml/2006/main" noChangeAspect="1"/>
+            </wp:cNvGraphicFramePr>
+            <a:graphic xmlns:a="http://schemas.openxmlformats.org/drawingml/2006/main">
+              <a:graphicData uri="http://schemas.openxmlformats.org/drawingml/2006/picture">
+                <pic:pic xmlns:pic="http://schemas.openxmlformats.org/drawingml/2006/picture">
+                  <pic:nvPicPr>
+                    <pic:cNvPr id="1" name=""/>
+                    <pic:cNvPicPr/>
+                  </pic:nvPicPr>
+                  <pic:blipFill>
+                    <a:blip r:embed="rId25"/>
+                    <a:stretch>
+                      <a:fillRect/>
+                    </a:stretch>
+                  </pic:blipFill>
+                  <pic:spPr>
+                    <a:xfrm>
+                      <a:off x="0" y="0"/>
+                      <a:ext cx="2596515" cy="3708400"/>
+                    </a:xfrm>
+                    <a:prstGeom prst="rect">
+                      <a:avLst/>
+                    </a:prstGeom>
+                  </pic:spPr>
+                </pic:pic>
+              </a:graphicData>
+            </a:graphic>
+            <wp14:sizeRelH relativeFrom="page">
+              <wp14:pctWidth>0</wp14:pctWidth>
+            </wp14:sizeRelH>
+            <wp14:sizeRelV relativeFrom="page">
+              <wp14:pctHeight>0</wp14:pctHeight>
+            </wp14:sizeRelV>
+          </wp:anchor>
+        </w:drawing>
+      </w:r>
+    </w:p>
+    <w:p>
+      <w:pPr>
+        <w:pStyle w:val="Prrafodelista"/>
+        <w:spacing w:before="100" w:beforeAutospacing="1" w:after="100" w:afterAutospacing="1" w:line="240" w:lineRule="auto"/>
+        <w:ind w:left="714" w:firstLine="0"/>
+        <w:jc w:val="both"/>
+        <w:rPr>
+          <w:rFonts w:ascii="ChaparralPro" w:hAnsi="ChaparralPro"/>
+          <w:sz w:val="20"/>
+          <w:szCs w:val="20"/>
+          <w:lang w:val="es-US" w:eastAsia="es-ES_tradnl"/>
+        </w:rPr>
+      </w:pPr>
+      <w:r>
+        <w:rPr>
+          <w:noProof/>
+        </w:rPr>
+        <w:drawing>
+          <wp:anchor distT="0" distB="0" distL="114300" distR="114300" simplePos="0" relativeHeight="251674624" behindDoc="0" locked="0" layoutInCell="1" allowOverlap="1" wp14:anchorId="73D72E84" wp14:editId="75652501">
+            <wp:simplePos x="0" y="0"/>
+            <wp:positionH relativeFrom="column">
+              <wp:posOffset>214808</wp:posOffset>
+            </wp:positionH>
+            <wp:positionV relativeFrom="paragraph">
+              <wp:posOffset>31877</wp:posOffset>
+            </wp:positionV>
+            <wp:extent cx="1945640" cy="3637915"/>
+            <wp:effectExtent l="0" t="0" r="0" b="635"/>
+            <wp:wrapSquare wrapText="bothSides"/>
+            <wp:docPr id="19" name="Imagen 19"/>
+            <wp:cNvGraphicFramePr>
+              <a:graphicFrameLocks xmlns:a="http://schemas.openxmlformats.org/drawingml/2006/main" noChangeAspect="1"/>
+            </wp:cNvGraphicFramePr>
+            <a:graphic xmlns:a="http://schemas.openxmlformats.org/drawingml/2006/main">
+              <a:graphicData uri="http://schemas.openxmlformats.org/drawingml/2006/picture">
+                <pic:pic xmlns:pic="http://schemas.openxmlformats.org/drawingml/2006/picture">
+                  <pic:nvPicPr>
+                    <pic:cNvPr id="0" name="Picture 66"/>
+                    <pic:cNvPicPr>
+                      <a:picLocks noChangeAspect="1" noChangeArrowheads="1"/>
+                    </pic:cNvPicPr>
+                  </pic:nvPicPr>
+                  <pic:blipFill>
+                    <a:blip r:embed="rId26">
+                      <a:extLst>
+                        <a:ext uri="{28A0092B-C50C-407E-A947-70E740481C1C}">
+                          <a14:useLocalDpi xmlns:a14="http://schemas.microsoft.com/office/drawing/2010/main" val="0"/>
+                        </a:ext>
+                      </a:extLst>
+                    </a:blip>
+                    <a:srcRect/>
+                    <a:stretch>
+                      <a:fillRect/>
+                    </a:stretch>
+                  </pic:blipFill>
+                  <pic:spPr bwMode="auto">
+                    <a:xfrm>
+                      <a:off x="0" y="0"/>
+                      <a:ext cx="1945640" cy="3637915"/>
+                    </a:xfrm>
+                    <a:prstGeom prst="rect">
+                      <a:avLst/>
+                    </a:prstGeom>
+                    <a:noFill/>
+                    <a:ln>
+                      <a:noFill/>
+                    </a:ln>
+                  </pic:spPr>
+                </pic:pic>
+              </a:graphicData>
+            </a:graphic>
+            <wp14:sizeRelH relativeFrom="page">
+              <wp14:pctWidth>0</wp14:pctWidth>
+            </wp14:sizeRelH>
+            <wp14:sizeRelV relativeFrom="page">
+              <wp14:pctHeight>0</wp14:pctHeight>
+            </wp14:sizeRelV>
+          </wp:anchor>
+        </w:drawing>
+      </w:r>
+    </w:p>
+    <w:p>
+      <w:pPr>
+        <w:pStyle w:val="Prrafodelista"/>
+        <w:spacing w:before="100" w:beforeAutospacing="1" w:after="100" w:afterAutospacing="1" w:line="240" w:lineRule="auto"/>
+        <w:ind w:left="714" w:firstLine="0"/>
+        <w:jc w:val="both"/>
+        <w:rPr>
+          <w:rFonts w:ascii="ChaparralPro" w:hAnsi="ChaparralPro"/>
+          <w:sz w:val="20"/>
+          <w:szCs w:val="20"/>
+          <w:lang w:val="es-US" w:eastAsia="es-ES_tradnl"/>
+        </w:rPr>
+      </w:pPr>
+    </w:p>
+    <w:p>
+      <w:pPr>
+        <w:pStyle w:val="Prrafodelista"/>
+        <w:spacing w:before="100" w:beforeAutospacing="1" w:after="100" w:afterAutospacing="1" w:line="240" w:lineRule="auto"/>
+        <w:ind w:left="714" w:firstLine="0"/>
+        <w:jc w:val="both"/>
+        <w:rPr>
+          <w:rFonts w:ascii="ChaparralPro" w:hAnsi="ChaparralPro"/>
+          <w:sz w:val="20"/>
+          <w:szCs w:val="20"/>
+          <w:lang w:val="es-US" w:eastAsia="es-ES_tradnl"/>
+        </w:rPr>
+      </w:pPr>
+    </w:p>
+    <w:p>
+      <w:pPr>
+        <w:pStyle w:val="Prrafodelista"/>
+        <w:spacing w:before="100" w:beforeAutospacing="1" w:after="100" w:afterAutospacing="1" w:line="240" w:lineRule="auto"/>
+        <w:ind w:left="714" w:firstLine="0"/>
+        <w:jc w:val="both"/>
+        <w:rPr>
+          <w:rFonts w:ascii="ChaparralPro" w:hAnsi="ChaparralPro"/>
+          <w:sz w:val="20"/>
+          <w:szCs w:val="20"/>
+          <w:lang w:val="es-US" w:eastAsia="es-ES_tradnl"/>
+        </w:rPr>
+      </w:pPr>
+    </w:p>
+    <w:p>
+      <w:pPr>
+        <w:pStyle w:val="Prrafodelista"/>
+        <w:spacing w:before="100" w:beforeAutospacing="1" w:after="100" w:afterAutospacing="1" w:line="240" w:lineRule="auto"/>
+        <w:ind w:left="714" w:firstLine="0"/>
+        <w:jc w:val="both"/>
+        <w:rPr>
+          <w:rFonts w:ascii="ChaparralPro" w:hAnsi="ChaparralPro"/>
+          <w:sz w:val="20"/>
+          <w:szCs w:val="20"/>
+          <w:lang w:val="es-US" w:eastAsia="es-ES_tradnl"/>
+        </w:rPr>
+      </w:pPr>
+    </w:p>
+    <w:p>
+      <w:pPr>
+        <w:pStyle w:val="Prrafodelista"/>
+        <w:spacing w:before="100" w:beforeAutospacing="1" w:after="100" w:afterAutospacing="1" w:line="240" w:lineRule="auto"/>
+        <w:ind w:left="714" w:firstLine="0"/>
+        <w:jc w:val="both"/>
+        <w:rPr>
+          <w:rFonts w:ascii="ChaparralPro" w:hAnsi="ChaparralPro"/>
+          <w:sz w:val="20"/>
+          <w:szCs w:val="20"/>
+          <w:lang w:val="es-US" w:eastAsia="es-ES_tradnl"/>
+        </w:rPr>
+      </w:pPr>
+    </w:p>
+    <w:p>
+      <w:pPr>
+        <w:pStyle w:val="Prrafodelista"/>
+        <w:spacing w:before="100" w:beforeAutospacing="1" w:after="100" w:afterAutospacing="1" w:line="240" w:lineRule="auto"/>
+        <w:ind w:left="714" w:firstLine="0"/>
+        <w:jc w:val="both"/>
+        <w:rPr>
+          <w:rFonts w:ascii="ChaparralPro" w:hAnsi="ChaparralPro"/>
+          <w:sz w:val="20"/>
+          <w:szCs w:val="20"/>
+          <w:lang w:val="es-US" w:eastAsia="es-ES_tradnl"/>
+        </w:rPr>
+      </w:pPr>
+    </w:p>
+    <w:p>
+      <w:pPr>
+        <w:pStyle w:val="Prrafodelista"/>
+        <w:spacing w:before="100" w:beforeAutospacing="1" w:after="100" w:afterAutospacing="1" w:line="240" w:lineRule="auto"/>
+        <w:ind w:left="714" w:firstLine="0"/>
+        <w:jc w:val="both"/>
+        <w:rPr>
+          <w:rFonts w:ascii="ChaparralPro" w:hAnsi="ChaparralPro"/>
+          <w:sz w:val="20"/>
+          <w:szCs w:val="20"/>
+          <w:lang w:val="es-US" w:eastAsia="es-ES_tradnl"/>
+        </w:rPr>
+      </w:pPr>
+    </w:p>
+    <w:p>
+      <w:pPr>
+        <w:pStyle w:val="Prrafodelista"/>
+        <w:spacing w:before="100" w:beforeAutospacing="1" w:after="100" w:afterAutospacing="1" w:line="240" w:lineRule="auto"/>
+        <w:ind w:left="714" w:firstLine="0"/>
+        <w:jc w:val="both"/>
+        <w:rPr>
+          <w:rFonts w:ascii="ChaparralPro" w:hAnsi="ChaparralPro"/>
+          <w:sz w:val="20"/>
+          <w:szCs w:val="20"/>
+          <w:lang w:val="es-US" w:eastAsia="es-ES_tradnl"/>
+        </w:rPr>
+      </w:pPr>
+    </w:p>
+    <w:p>
+      <w:pPr>
+        <w:pStyle w:val="Prrafodelista"/>
+        <w:spacing w:before="100" w:beforeAutospacing="1" w:after="100" w:afterAutospacing="1" w:line="240" w:lineRule="auto"/>
+        <w:ind w:left="714" w:firstLine="0"/>
+        <w:jc w:val="both"/>
+        <w:rPr>
+          <w:rFonts w:ascii="ChaparralPro" w:hAnsi="ChaparralPro"/>
+          <w:sz w:val="20"/>
+          <w:szCs w:val="20"/>
+          <w:lang w:val="es-US" w:eastAsia="es-ES_tradnl"/>
+        </w:rPr>
+      </w:pPr>
+    </w:p>
+    <w:p>
+      <w:pPr>
+        <w:pStyle w:val="Prrafodelista"/>
+        <w:spacing w:before="100" w:beforeAutospacing="1" w:after="100" w:afterAutospacing="1" w:line="240" w:lineRule="auto"/>
+        <w:ind w:left="714" w:firstLine="0"/>
+        <w:jc w:val="both"/>
+        <w:rPr>
+          <w:rFonts w:ascii="ChaparralPro" w:hAnsi="ChaparralPro"/>
+          <w:sz w:val="20"/>
+          <w:szCs w:val="20"/>
+          <w:lang w:val="es-US" w:eastAsia="es-ES_tradnl"/>
+        </w:rPr>
+      </w:pPr>
+    </w:p>
+    <w:p>
+      <w:pPr>
+        <w:pStyle w:val="Prrafodelista"/>
+        <w:spacing w:before="100" w:beforeAutospacing="1" w:after="100" w:afterAutospacing="1" w:line="240" w:lineRule="auto"/>
+        <w:ind w:left="714" w:firstLine="0"/>
+        <w:jc w:val="both"/>
+        <w:rPr>
+          <w:rFonts w:ascii="ChaparralPro" w:hAnsi="ChaparralPro"/>
+          <w:sz w:val="20"/>
+          <w:szCs w:val="20"/>
+          <w:lang w:val="es-US" w:eastAsia="es-ES_tradnl"/>
+        </w:rPr>
+      </w:pPr>
+    </w:p>
+    <w:p>
+      <w:pPr>
+        <w:pStyle w:val="Prrafodelista"/>
+        <w:spacing w:before="100" w:beforeAutospacing="1" w:after="100" w:afterAutospacing="1" w:line="240" w:lineRule="auto"/>
+        <w:ind w:left="714" w:firstLine="0"/>
+        <w:jc w:val="both"/>
+        <w:rPr>
+          <w:rFonts w:ascii="ChaparralPro" w:hAnsi="ChaparralPro"/>
+          <w:sz w:val="20"/>
+          <w:szCs w:val="20"/>
+          <w:lang w:val="es-US" w:eastAsia="es-ES_tradnl"/>
+        </w:rPr>
+      </w:pPr>
+    </w:p>
+    <w:p>
+      <w:pPr>
+        <w:pStyle w:val="Prrafodelista"/>
+        <w:spacing w:before="100" w:beforeAutospacing="1" w:after="100" w:afterAutospacing="1" w:line="240" w:lineRule="auto"/>
+        <w:ind w:left="714" w:firstLine="0"/>
+        <w:jc w:val="both"/>
+        <w:rPr>
+          <w:rFonts w:ascii="ChaparralPro" w:hAnsi="ChaparralPro"/>
+          <w:sz w:val="20"/>
+          <w:szCs w:val="20"/>
+          <w:lang w:val="es-US" w:eastAsia="es-ES_tradnl"/>
+        </w:rPr>
+      </w:pPr>
+    </w:p>
+    <w:p>
+      <w:pPr>
+        <w:pStyle w:val="Prrafodelista"/>
+        <w:spacing w:before="100" w:beforeAutospacing="1" w:after="100" w:afterAutospacing="1" w:line="240" w:lineRule="auto"/>
+        <w:ind w:left="714" w:firstLine="0"/>
+        <w:jc w:val="both"/>
+        <w:rPr>
+          <w:rFonts w:ascii="ChaparralPro" w:hAnsi="ChaparralPro"/>
+          <w:sz w:val="20"/>
+          <w:szCs w:val="20"/>
+          <w:lang w:val="es-US" w:eastAsia="es-ES_tradnl"/>
+        </w:rPr>
+      </w:pPr>
+    </w:p>
+    <w:p>
+      <w:pPr>
+        <w:pStyle w:val="Prrafodelista"/>
+        <w:spacing w:before="100" w:beforeAutospacing="1" w:after="100" w:afterAutospacing="1" w:line="240" w:lineRule="auto"/>
+        <w:ind w:left="714" w:firstLine="0"/>
+        <w:jc w:val="both"/>
+        <w:rPr>
+          <w:rFonts w:ascii="ChaparralPro" w:hAnsi="ChaparralPro"/>
+          <w:sz w:val="20"/>
+          <w:szCs w:val="20"/>
+          <w:lang w:val="es-US" w:eastAsia="es-ES_tradnl"/>
+        </w:rPr>
+      </w:pPr>
+    </w:p>
+    <w:p>
+      <w:pPr>
+        <w:pStyle w:val="Prrafodelista"/>
+        <w:spacing w:before="100" w:beforeAutospacing="1" w:after="100" w:afterAutospacing="1" w:line="240" w:lineRule="auto"/>
+        <w:ind w:left="714" w:firstLine="0"/>
+        <w:jc w:val="both"/>
+        <w:rPr>
+          <w:rFonts w:ascii="ChaparralPro" w:hAnsi="ChaparralPro"/>
+          <w:sz w:val="20"/>
+          <w:szCs w:val="20"/>
+          <w:lang w:val="es-US" w:eastAsia="es-ES_tradnl"/>
+        </w:rPr>
+      </w:pPr>
+    </w:p>
+    <w:p>
+      <w:pPr>
+        <w:pStyle w:val="Prrafodelista"/>
+        <w:spacing w:before="100" w:beforeAutospacing="1" w:after="100" w:afterAutospacing="1" w:line="240" w:lineRule="auto"/>
+        <w:ind w:left="714" w:firstLine="0"/>
+        <w:jc w:val="both"/>
+        <w:rPr>
+          <w:rFonts w:ascii="ChaparralPro" w:hAnsi="ChaparralPro"/>
+          <w:sz w:val="20"/>
+          <w:szCs w:val="20"/>
+          <w:lang w:val="es-US" w:eastAsia="es-ES_tradnl"/>
+        </w:rPr>
+      </w:pPr>
+    </w:p>
+    <w:p>
+      <w:pPr>
+        <w:pStyle w:val="Prrafodelista"/>
+        <w:spacing w:before="100" w:beforeAutospacing="1" w:after="100" w:afterAutospacing="1" w:line="240" w:lineRule="auto"/>
+        <w:ind w:left="714" w:firstLine="0"/>
+        <w:jc w:val="both"/>
+        <w:rPr>
+          <w:rFonts w:ascii="ChaparralPro" w:hAnsi="ChaparralPro"/>
+          <w:sz w:val="20"/>
+          <w:szCs w:val="20"/>
+          <w:lang w:val="es-US" w:eastAsia="es-ES_tradnl"/>
+        </w:rPr>
+      </w:pPr>
+    </w:p>
+    <w:p>
+      <w:pPr>
+        <w:pStyle w:val="Prrafodelista"/>
+        <w:spacing w:before="100" w:beforeAutospacing="1" w:after="100" w:afterAutospacing="1" w:line="240" w:lineRule="auto"/>
+        <w:ind w:left="714" w:firstLine="0"/>
+        <w:jc w:val="both"/>
+        <w:rPr>
           <w:rFonts w:ascii="ChaparralPro" w:hAnsi="ChaparralPro" w:hint="eastAsia"/>
+          <w:sz w:val="20"/>
+          <w:szCs w:val="20"/>
+          <w:lang w:val="es-US" w:eastAsia="es-ES_tradnl"/>
+        </w:rPr>
+      </w:pPr>
+    </w:p>
+    <w:p>
+      <w:pPr>
+        <w:pStyle w:val="Prrafodelista"/>
+        <w:spacing w:before="100" w:beforeAutospacing="1" w:after="100" w:afterAutospacing="1" w:line="240" w:lineRule="auto"/>
+        <w:ind w:left="714" w:firstLine="0"/>
+        <w:jc w:val="both"/>
+        <w:rPr>
+          <w:rFonts w:ascii="ChaparralPro" w:hAnsi="ChaparralPro"/>
+          <w:sz w:val="20"/>
+          <w:szCs w:val="20"/>
+          <w:lang w:val="es-US" w:eastAsia="es-ES_tradnl"/>
+        </w:rPr>
+      </w:pPr>
+    </w:p>
+    <w:p>
+      <w:pPr>
+        <w:pStyle w:val="Prrafodelista"/>
+        <w:spacing w:before="100" w:beforeAutospacing="1" w:after="100" w:afterAutospacing="1" w:line="240" w:lineRule="auto"/>
+        <w:ind w:left="714" w:firstLine="0"/>
+        <w:jc w:val="both"/>
+        <w:rPr>
+          <w:rFonts w:ascii="ChaparralPro" w:hAnsi="ChaparralPro"/>
+          <w:sz w:val="20"/>
+          <w:szCs w:val="20"/>
+          <w:lang w:val="es-US" w:eastAsia="es-ES_tradnl"/>
+        </w:rPr>
+      </w:pPr>
+    </w:p>
+    <w:p>
+      <w:pPr>
+        <w:pStyle w:val="Prrafodelista"/>
+        <w:spacing w:before="100" w:beforeAutospacing="1" w:after="100" w:afterAutospacing="1" w:line="240" w:lineRule="auto"/>
+        <w:ind w:left="714" w:firstLine="0"/>
+        <w:jc w:val="both"/>
+        <w:rPr>
+          <w:rFonts w:ascii="ChaparralPro" w:hAnsi="ChaparralPro"/>
+          <w:sz w:val="20"/>
+          <w:szCs w:val="20"/>
+          <w:lang w:val="es-US" w:eastAsia="es-ES_tradnl"/>
+        </w:rPr>
+      </w:pPr>
+    </w:p>
+    <w:p>
+      <w:pPr>
+        <w:pStyle w:val="Prrafodelista"/>
+        <w:spacing w:before="100" w:beforeAutospacing="1" w:after="100" w:afterAutospacing="1" w:line="240" w:lineRule="auto"/>
+        <w:ind w:left="714" w:firstLine="0"/>
+        <w:jc w:val="both"/>
+        <w:rPr>
+          <w:rFonts w:ascii="ChaparralPro" w:hAnsi="ChaparralPro"/>
           <w:sz w:val="20"/>
           <w:szCs w:val="20"/>
           <w:lang w:val="es-US" w:eastAsia="es-ES_tradnl"/>
@@ -1652,33 +3973,168 @@
           <w:lang w:val="es-US" w:eastAsia="es-ES_tradnl"/>
         </w:rPr>
       </w:pPr>
-    </w:p>
-    <w:p>
-      <w:pPr>
+      <w:r>
         <w:rPr>
           <w:rFonts w:ascii="Arial" w:hAnsi="Arial"/>
           <w:lang w:val="es-US" w:eastAsia="ar-SA"/>
         </w:rPr>
-      </w:pPr>
-    </w:p>
-    <w:p>
-      <w:pPr>
-        <w:rPr>
-          <w:rFonts w:ascii="ChaparralPro" w:eastAsiaTheme="minorEastAsia" w:hAnsi="ChaparralPro" w:cstheme="minorBidi" w:hint="eastAsia"/>
-          <w:sz w:val="20"/>
-          <w:szCs w:val="20"/>
-          <w:lang w:val="es-US" w:eastAsia="es-ES_tradnl" w:bidi="en-US"/>
-        </w:rPr>
-      </w:pPr>
-      <w:r>
-        <w:rPr>
-          <w:rFonts w:ascii="ChaparralPro" w:eastAsiaTheme="minorEastAsia" w:hAnsi="ChaparralPro" w:cstheme="minorBidi"/>
-          <w:sz w:val="20"/>
-          <w:szCs w:val="20"/>
-          <w:lang w:val="es-US" w:eastAsia="es-ES_tradnl" w:bidi="en-US"/>
-        </w:rPr>
-        <w:t>Formato de envío:</w:t>
-      </w:r>
+        <w:drawing>
+          <wp:anchor distT="0" distB="0" distL="114300" distR="114300" simplePos="0" relativeHeight="251677696" behindDoc="0" locked="0" layoutInCell="1" allowOverlap="1" wp14:anchorId="04DDA625" wp14:editId="01CD632D">
+            <wp:simplePos x="0" y="0"/>
+            <wp:positionH relativeFrom="margin">
+              <wp:posOffset>2882163</wp:posOffset>
+            </wp:positionH>
+            <wp:positionV relativeFrom="paragraph">
+              <wp:posOffset>108636</wp:posOffset>
+            </wp:positionV>
+            <wp:extent cx="2503805" cy="2289175"/>
+            <wp:effectExtent l="0" t="0" r="0" b="0"/>
+            <wp:wrapSquare wrapText="bothSides"/>
+            <wp:docPr id="22" name="Imagen 22"/>
+            <wp:cNvGraphicFramePr>
+              <a:graphicFrameLocks xmlns:a="http://schemas.openxmlformats.org/drawingml/2006/main" noChangeAspect="1"/>
+            </wp:cNvGraphicFramePr>
+            <a:graphic xmlns:a="http://schemas.openxmlformats.org/drawingml/2006/main">
+              <a:graphicData uri="http://schemas.openxmlformats.org/drawingml/2006/picture">
+                <pic:pic xmlns:pic="http://schemas.openxmlformats.org/drawingml/2006/picture">
+                  <pic:nvPicPr>
+                    <pic:cNvPr id="1" name=""/>
+                    <pic:cNvPicPr/>
+                  </pic:nvPicPr>
+                  <pic:blipFill>
+                    <a:blip r:embed="rId27"/>
+                    <a:stretch>
+                      <a:fillRect/>
+                    </a:stretch>
+                  </pic:blipFill>
+                  <pic:spPr>
+                    <a:xfrm>
+                      <a:off x="0" y="0"/>
+                      <a:ext cx="2503805" cy="2289175"/>
+                    </a:xfrm>
+                    <a:prstGeom prst="rect">
+                      <a:avLst/>
+                    </a:prstGeom>
+                  </pic:spPr>
+                </pic:pic>
+              </a:graphicData>
+            </a:graphic>
+            <wp14:sizeRelH relativeFrom="page">
+              <wp14:pctWidth>0</wp14:pctWidth>
+            </wp14:sizeRelH>
+            <wp14:sizeRelV relativeFrom="page">
+              <wp14:pctHeight>0</wp14:pctHeight>
+            </wp14:sizeRelV>
+          </wp:anchor>
+        </w:drawing>
+      </w:r>
+      <w:r>
+        <w:rPr>
+          <w:noProof/>
+        </w:rPr>
+        <w:drawing>
+          <wp:anchor distT="0" distB="0" distL="114300" distR="114300" simplePos="0" relativeHeight="251676672" behindDoc="0" locked="0" layoutInCell="1" allowOverlap="1" wp14:anchorId="55C4AA89" wp14:editId="49BFA26B">
+            <wp:simplePos x="0" y="0"/>
+            <wp:positionH relativeFrom="column">
+              <wp:posOffset>-85979</wp:posOffset>
+            </wp:positionH>
+            <wp:positionV relativeFrom="paragraph">
+              <wp:posOffset>55422</wp:posOffset>
+            </wp:positionV>
+            <wp:extent cx="2465705" cy="2486660"/>
+            <wp:effectExtent l="0" t="0" r="0" b="8890"/>
+            <wp:wrapSquare wrapText="bothSides"/>
+            <wp:docPr id="21" name="Imagen 21"/>
+            <wp:cNvGraphicFramePr>
+              <a:graphicFrameLocks xmlns:a="http://schemas.openxmlformats.org/drawingml/2006/main" noChangeAspect="1"/>
+            </wp:cNvGraphicFramePr>
+            <a:graphic xmlns:a="http://schemas.openxmlformats.org/drawingml/2006/main">
+              <a:graphicData uri="http://schemas.openxmlformats.org/drawingml/2006/picture">
+                <pic:pic xmlns:pic="http://schemas.openxmlformats.org/drawingml/2006/picture">
+                  <pic:nvPicPr>
+                    <pic:cNvPr id="0" name="Picture 68"/>
+                    <pic:cNvPicPr>
+                      <a:picLocks noChangeAspect="1" noChangeArrowheads="1"/>
+                    </pic:cNvPicPr>
+                  </pic:nvPicPr>
+                  <pic:blipFill>
+                    <a:blip r:embed="rId28">
+                      <a:extLst>
+                        <a:ext uri="{28A0092B-C50C-407E-A947-70E740481C1C}">
+                          <a14:useLocalDpi xmlns:a14="http://schemas.microsoft.com/office/drawing/2010/main" val="0"/>
+                        </a:ext>
+                      </a:extLst>
+                    </a:blip>
+                    <a:srcRect/>
+                    <a:stretch>
+                      <a:fillRect/>
+                    </a:stretch>
+                  </pic:blipFill>
+                  <pic:spPr bwMode="auto">
+                    <a:xfrm>
+                      <a:off x="0" y="0"/>
+                      <a:ext cx="2465705" cy="2486660"/>
+                    </a:xfrm>
+                    <a:prstGeom prst="rect">
+                      <a:avLst/>
+                    </a:prstGeom>
+                    <a:noFill/>
+                    <a:ln>
+                      <a:noFill/>
+                    </a:ln>
+                  </pic:spPr>
+                </pic:pic>
+              </a:graphicData>
+            </a:graphic>
+            <wp14:sizeRelH relativeFrom="page">
+              <wp14:pctWidth>0</wp14:pctWidth>
+            </wp14:sizeRelH>
+            <wp14:sizeRelV relativeFrom="page">
+              <wp14:pctHeight>0</wp14:pctHeight>
+            </wp14:sizeRelV>
+          </wp:anchor>
+        </w:drawing>
+      </w:r>
+    </w:p>
+    <w:p>
+      <w:pPr>
+        <w:rPr>
+          <w:rFonts w:ascii="Arial" w:hAnsi="Arial"/>
+          <w:lang w:val="es-US" w:eastAsia="ar-SA"/>
+        </w:rPr>
+      </w:pPr>
+    </w:p>
+    <w:p>
+      <w:pPr>
+        <w:rPr>
+          <w:rFonts w:ascii="Arial" w:hAnsi="Arial"/>
+          <w:lang w:val="es-US" w:eastAsia="ar-SA"/>
+        </w:rPr>
+      </w:pPr>
+    </w:p>
+    <w:p>
+      <w:pPr>
+        <w:rPr>
+          <w:rFonts w:ascii="Arial" w:hAnsi="Arial"/>
+          <w:lang w:val="es-US" w:eastAsia="ar-SA"/>
+        </w:rPr>
+      </w:pPr>
+    </w:p>
+    <w:p>
+      <w:pPr>
+        <w:rPr>
+          <w:rFonts w:ascii="Arial" w:hAnsi="Arial"/>
+          <w:lang w:val="es-US" w:eastAsia="ar-SA"/>
+        </w:rPr>
+      </w:pPr>
+    </w:p>
+    <w:p>
+      <w:pPr>
+        <w:rPr>
+          <w:rFonts w:ascii="Arial" w:hAnsi="Arial"/>
+          <w:lang w:val="es-US" w:eastAsia="ar-SA"/>
+        </w:rPr>
+      </w:pPr>
     </w:p>
     <w:p>
       <w:pPr>
@@ -1696,74 +4152,9 @@
           <w:lang w:val="es-US" w:eastAsia="es-ES_tradnl"/>
         </w:rPr>
       </w:pPr>
-      <w:r>
-        <w:rPr>
-          <w:rFonts w:ascii="ChaparralPro" w:hAnsi="ChaparralPro"/>
-          <w:sz w:val="20"/>
-          <w:szCs w:val="20"/>
-          <w:lang w:val="es-US" w:eastAsia="es-ES_tradnl"/>
-        </w:rPr>
-        <w:t xml:space="preserve">Enviar a la plataforma enLinea2 un archivo con el nombre: </w:t>
-      </w:r>
-      <w:bookmarkStart w:id="0" w:name="_GoBack"/>
-      <w:r>
-        <w:rPr>
-          <w:rFonts w:ascii="ChaparralPro" w:hAnsi="ChaparralPro"/>
-          <w:sz w:val="20"/>
-          <w:szCs w:val="20"/>
-          <w:lang w:val="es-US" w:eastAsia="es-ES_tradnl"/>
-        </w:rPr>
-        <w:t>A</w:t>
-      </w:r>
-      <w:r>
-        <w:rPr>
-          <w:rFonts w:ascii="ChaparralPro" w:hAnsi="ChaparralPro"/>
-          <w:sz w:val="20"/>
-          <w:szCs w:val="20"/>
-          <w:lang w:val="es-US" w:eastAsia="es-ES_tradnl"/>
-        </w:rPr>
-        <w:t>DA0</w:t>
-      </w:r>
-      <w:r>
-        <w:rPr>
-          <w:rFonts w:ascii="ChaparralPro" w:hAnsi="ChaparralPro"/>
-          <w:sz w:val="20"/>
-          <w:szCs w:val="20"/>
-          <w:lang w:val="es-US" w:eastAsia="es-ES_tradnl"/>
-        </w:rPr>
-        <w:t>4</w:t>
-      </w:r>
-      <w:r>
-        <w:rPr>
-          <w:rFonts w:ascii="ChaparralPro" w:hAnsi="ChaparralPro"/>
-          <w:sz w:val="20"/>
-          <w:szCs w:val="20"/>
-          <w:lang w:val="es-US" w:eastAsia="es-ES_tradnl"/>
-        </w:rPr>
-        <w:t>_apellido_nombre</w:t>
-      </w:r>
-      <w:bookmarkEnd w:id="0"/>
-      <w:r>
-        <w:rPr>
-          <w:rFonts w:ascii="ChaparralPro" w:hAnsi="ChaparralPro"/>
-          <w:sz w:val="20"/>
-          <w:szCs w:val="20"/>
-          <w:lang w:val="es-US" w:eastAsia="es-ES_tradnl"/>
-        </w:rPr>
-        <w:t>.</w:t>
-      </w:r>
-      <w:r>
-        <w:rPr>
-          <w:rFonts w:ascii="ChaparralPro" w:hAnsi="ChaparralPro"/>
-          <w:sz w:val="20"/>
-          <w:szCs w:val="20"/>
-          <w:lang w:val="es-US" w:eastAsia="es-ES_tradnl"/>
-        </w:rPr>
-        <w:t>pdf</w:t>
-      </w:r>
     </w:p>
     <w:sectPr>
-      <w:headerReference w:type="default" r:id="rId11"/>
+      <w:headerReference w:type="default" r:id="rId29"/>
       <w:pgSz w:w="12240" w:h="15840"/>
       <w:pgMar w:top="2663" w:right="1701" w:bottom="1417" w:left="1701" w:header="708" w:footer="708" w:gutter="0"/>
       <w:cols w:space="708"/>
@@ -5102,7 +7493,6 @@
   <w:style w:type="character" w:default="1" w:styleId="Fuentedeprrafopredeter">
     <w:name w:val="Default Paragraph Font"/>
     <w:uiPriority w:val="1"/>
-    <w:semiHidden/>
     <w:unhideWhenUsed/>
   </w:style>
   <w:style w:type="table" w:default="1" w:styleId="Tablanormal">
@@ -5264,6 +7654,27 @@
       <w:sz w:val="24"/>
       <w:szCs w:val="24"/>
       <w:lang w:val="es-ES" w:eastAsia="es-ES"/>
+    </w:rPr>
+  </w:style>
+  <w:style w:type="character" w:styleId="Hipervnculo">
+    <w:name w:val="Hyperlink"/>
+    <w:basedOn w:val="Fuentedeprrafopredeter"/>
+    <w:uiPriority w:val="99"/>
+    <w:unhideWhenUsed/>
+    <w:rsid w:val="00804ADD"/>
+    <w:rPr>
+      <w:color w:val="0000FF" w:themeColor="hyperlink"/>
+      <w:u w:val="single"/>
+    </w:rPr>
+  </w:style>
+  <w:style w:type="character" w:styleId="Mencinsinresolver">
+    <w:name w:val="Unresolved Mention"/>
+    <w:basedOn w:val="Fuentedeprrafopredeter"/>
+    <w:uiPriority w:val="99"/>
+    <w:rsid w:val="00804ADD"/>
+    <w:rPr>
+      <w:color w:val="605E5C"/>
+      <w:shd w:val="clear" w:color="auto" w:fill="E1DFDD"/>
     </w:rPr>
   </w:style>
 </w:styles>

</xml_diff>